<commit_message>
Arreglo de bugs y Pagina Estadistica
</commit_message>
<xml_diff>
--- a/public/document/Solicitud Cambio.docx
+++ b/public/document/Solicitud Cambio.docx
@@ -1,20 +1,14 @@
 
 <file path=word/document.xml><?xml version="1.0" encoding="utf-8"?>
-<w:document xmlns:o="urn:schemas-microsoft-com:office:office" xmlns:r="http://schemas.openxmlformats.org/officeDocument/2006/relationships" xmlns:v="urn:schemas-microsoft-com:vml" xmlns:w="http://schemas.openxmlformats.org/wordprocessingml/2006/main" xmlns:w10="urn:schemas-microsoft-com:office:word" xmlns:wp="http://schemas.openxmlformats.org/drawingml/2006/wordprocessingDrawing" xmlns:wps="http://schemas.microsoft.com/office/word/2010/wordprocessingShape" xmlns:wpg="http://schemas.microsoft.com/office/word/2010/wordprocessingGroup" xmlns:mc="http://schemas.openxmlformats.org/markup-compatibility/2006" xmlns:wp14="http://schemas.microsoft.com/office/word/2010/wordprocessingDrawing" xmlns:w14="http://schemas.microsoft.com/office/word/2010/wordml" xmlns:w15="http://schemas.microsoft.com/office/word/2012/wordml" mc:Ignorable="w14 wp14 w15">
+<w:document xmlns:wpc="http://schemas.microsoft.com/office/word/2010/wordprocessingCanvas" xmlns:mc="http://schemas.openxmlformats.org/markup-compatibility/2006" xmlns:o="urn:schemas-microsoft-com:office:office" xmlns:r="http://schemas.openxmlformats.org/officeDocument/2006/relationships" xmlns:m="http://schemas.openxmlformats.org/officeDocument/2006/math" xmlns:v="urn:schemas-microsoft-com:vml" xmlns:wp14="http://schemas.microsoft.com/office/word/2010/wordprocessingDrawing" xmlns:wp="http://schemas.openxmlformats.org/drawingml/2006/wordprocessingDrawing" xmlns:w="http://schemas.openxmlformats.org/wordprocessingml/2006/main" xmlns:w14="http://schemas.microsoft.com/office/word/2010/wordml" xmlns:w10="urn:schemas-microsoft-com:office:word" xmlns:w15="http://schemas.microsoft.com/office/word/2012/wordml" xmlns:wpg="http://schemas.microsoft.com/office/word/2010/wordprocessingGroup" xmlns:wpi="http://schemas.microsoft.com/office/word/2010/wordprocessingInk" xmlns:wne="http://schemas.microsoft.com/office/word/2006/wordml" xmlns:wps="http://schemas.microsoft.com/office/word/2010/wordprocessingShape" xmlns:wpsCustomData="http://www.wps.cn/officeDocument/2013/wpsCustomData" mc:Ignorable="w14 w15 wp14">
   <w:body>
     <w:p>
       <w:pPr>
-        <w:pStyle w:val="Normal"/>
-        <w:spacing w:lineRule="auto" w:line="276"/>
-        <w:rPr/>
+        <w:spacing w:line="276" w:lineRule="auto"/>
       </w:pPr>
-      <w:r>
-        <w:rPr/>
-      </w:r>
     </w:p>
     <w:p>
       <w:pPr>
-        <w:pStyle w:val="Normal"/>
         <w:jc w:val="center"/>
         <w:rPr>
           <w:rFonts w:ascii="Arial" w:hAnsi="Arial" w:eastAsia="Arial" w:cs="Arial"/>
@@ -23,18 +17,9 @@
           <w:szCs w:val="24"/>
         </w:rPr>
       </w:pPr>
-      <w:r>
-        <w:rPr>
-          <w:rFonts w:eastAsia="Arial" w:cs="Arial" w:ascii="Arial" w:hAnsi="Arial"/>
-          <w:color w:val="000000"/>
-          <w:sz w:val="24"/>
-          <w:szCs w:val="24"/>
-        </w:rPr>
-      </w:r>
     </w:p>
     <w:p>
       <w:pPr>
-        <w:pStyle w:val="Normal"/>
         <w:jc w:val="center"/>
         <w:rPr>
           <w:rFonts w:ascii="Arial" w:hAnsi="Arial" w:eastAsia="Arial" w:cs="Arial"/>
@@ -43,20 +28,11 @@
           <w:szCs w:val="24"/>
         </w:rPr>
       </w:pPr>
-      <w:r>
-        <w:rPr>
-          <w:rFonts w:eastAsia="Arial" w:cs="Arial" w:ascii="Arial" w:hAnsi="Arial"/>
-          <w:color w:val="000000"/>
-          <w:sz w:val="24"/>
-          <w:szCs w:val="24"/>
-        </w:rPr>
-      </w:r>
     </w:p>
     <w:tbl>
       <w:tblPr>
-        <w:tblStyle w:val="a"/>
+        <w:tblStyle w:val="9"/>
         <w:tblW w:w="8846" w:type="dxa"/>
-        <w:jc w:val="left"/>
         <w:tblInd w:w="164" w:type="dxa"/>
         <w:tblLayout w:type="fixed"/>
         <w:tblCellMar>
@@ -65,13 +41,20 @@
           <w:bottom w:w="0" w:type="dxa"/>
           <w:right w:w="108" w:type="dxa"/>
         </w:tblCellMar>
-        <w:tblLook w:firstRow="0" w:noVBand="0" w:lastRow="0" w:firstColumn="0" w:lastColumn="0" w:noHBand="0" w:val="0000"/>
       </w:tblPr>
       <w:tblGrid>
         <w:gridCol w:w="4423"/>
         <w:gridCol w:w="4422"/>
       </w:tblGrid>
       <w:tr>
+        <w:tblPrEx>
+          <w:tblCellMar>
+            <w:top w:w="0" w:type="dxa"/>
+            <w:left w:w="108" w:type="dxa"/>
+            <w:bottom w:w="0" w:type="dxa"/>
+            <w:right w:w="108" w:type="dxa"/>
+          </w:tblCellMar>
+        </w:tblPrEx>
         <w:trPr>
           <w:trHeight w:val="567" w:hRule="atLeast"/>
         </w:trPr>
@@ -80,16 +63,15 @@
             <w:tcW w:w="8845" w:type="dxa"/>
             <w:gridSpan w:val="2"/>
             <w:tcBorders>
-              <w:top w:val="single" w:sz="4" w:space="0" w:color="000000"/>
-              <w:left w:val="single" w:sz="4" w:space="0" w:color="000000"/>
-              <w:bottom w:val="single" w:sz="4" w:space="0" w:color="000000"/>
-              <w:right w:val="single" w:sz="4" w:space="0" w:color="000000"/>
+              <w:top w:val="single" w:color="000000" w:sz="4" w:space="0"/>
+              <w:left w:val="single" w:color="000000" w:sz="4" w:space="0"/>
+              <w:bottom w:val="single" w:color="000000" w:sz="4" w:space="0"/>
+              <w:right w:val="single" w:color="000000" w:sz="4" w:space="0"/>
             </w:tcBorders>
             <w:vAlign w:val="center"/>
           </w:tcPr>
           <w:p>
             <w:pPr>
-              <w:pStyle w:val="Normal"/>
               <w:jc w:val="center"/>
               <w:rPr>
                 <w:b/>
@@ -107,6 +89,14 @@
         </w:tc>
       </w:tr>
       <w:tr>
+        <w:tblPrEx>
+          <w:tblCellMar>
+            <w:top w:w="0" w:type="dxa"/>
+            <w:left w:w="108" w:type="dxa"/>
+            <w:bottom w:w="0" w:type="dxa"/>
+            <w:right w:w="108" w:type="dxa"/>
+          </w:tblCellMar>
+        </w:tblPrEx>
         <w:trPr>
           <w:trHeight w:val="567" w:hRule="atLeast"/>
         </w:trPr>
@@ -115,16 +105,15 @@
             <w:tcW w:w="8845" w:type="dxa"/>
             <w:gridSpan w:val="2"/>
             <w:tcBorders>
-              <w:top w:val="single" w:sz="4" w:space="0" w:color="000000"/>
-              <w:left w:val="single" w:sz="4" w:space="0" w:color="000000"/>
-              <w:bottom w:val="single" w:sz="4" w:space="0" w:color="000000"/>
-              <w:right w:val="single" w:sz="4" w:space="0" w:color="000000"/>
+              <w:top w:val="single" w:color="000000" w:sz="4" w:space="0"/>
+              <w:left w:val="single" w:color="000000" w:sz="4" w:space="0"/>
+              <w:bottom w:val="single" w:color="000000" w:sz="4" w:space="0"/>
+              <w:right w:val="single" w:color="000000" w:sz="4" w:space="0"/>
             </w:tcBorders>
             <w:vAlign w:val="center"/>
           </w:tcPr>
           <w:p>
             <w:pPr>
-              <w:pStyle w:val="Normal"/>
               <w:rPr>
                 <w:b/>
               </w:rPr>
@@ -143,8 +132,8 @@
             </w:r>
             <w:r>
               <w:rPr>
-                <w:b w:val="false"/>
-                <w:bCs w:val="false"/>
+                <w:b w:val="0"/>
+                <w:bCs w:val="0"/>
               </w:rPr>
               <w:t>${fecha}</w:t>
             </w:r>
@@ -152,6 +141,14 @@
         </w:tc>
       </w:tr>
       <w:tr>
+        <w:tblPrEx>
+          <w:tblCellMar>
+            <w:top w:w="0" w:type="dxa"/>
+            <w:left w:w="108" w:type="dxa"/>
+            <w:bottom w:w="0" w:type="dxa"/>
+            <w:right w:w="108" w:type="dxa"/>
+          </w:tblCellMar>
+        </w:tblPrEx>
         <w:trPr>
           <w:trHeight w:val="567" w:hRule="atLeast"/>
         </w:trPr>
@@ -160,18 +157,14 @@
             <w:tcW w:w="8845" w:type="dxa"/>
             <w:gridSpan w:val="2"/>
             <w:tcBorders>
-              <w:top w:val="single" w:sz="4" w:space="0" w:color="000000"/>
-              <w:left w:val="single" w:sz="4" w:space="0" w:color="000000"/>
-              <w:bottom w:val="single" w:sz="4" w:space="0" w:color="000000"/>
-              <w:right w:val="single" w:sz="4" w:space="0" w:color="000000"/>
+              <w:top w:val="single" w:color="000000" w:sz="4" w:space="0"/>
+              <w:left w:val="single" w:color="000000" w:sz="4" w:space="0"/>
+              <w:bottom w:val="single" w:color="000000" w:sz="4" w:space="0"/>
+              <w:right w:val="single" w:color="000000" w:sz="4" w:space="0"/>
             </w:tcBorders>
             <w:vAlign w:val="center"/>
           </w:tcPr>
           <w:p>
-            <w:pPr>
-              <w:pStyle w:val="Normal"/>
-              <w:rPr/>
-            </w:pPr>
             <w:r>
               <w:rPr>
                 <w:b/>
@@ -179,13 +172,20 @@
               <w:t xml:space="preserve">Dirigido a: </w:t>
             </w:r>
             <w:r>
-              <w:rPr/>
               <w:t>Msc. Pedro Arias</w:t>
             </w:r>
           </w:p>
         </w:tc>
       </w:tr>
       <w:tr>
+        <w:tblPrEx>
+          <w:tblCellMar>
+            <w:top w:w="0" w:type="dxa"/>
+            <w:left w:w="108" w:type="dxa"/>
+            <w:bottom w:w="0" w:type="dxa"/>
+            <w:right w:w="108" w:type="dxa"/>
+          </w:tblCellMar>
+        </w:tblPrEx>
         <w:trPr>
           <w:trHeight w:val="567" w:hRule="atLeast"/>
         </w:trPr>
@@ -194,16 +194,15 @@
             <w:tcW w:w="8845" w:type="dxa"/>
             <w:gridSpan w:val="2"/>
             <w:tcBorders>
-              <w:top w:val="single" w:sz="4" w:space="0" w:color="000000"/>
-              <w:left w:val="single" w:sz="4" w:space="0" w:color="000000"/>
-              <w:bottom w:val="single" w:sz="4" w:space="0" w:color="000000"/>
-              <w:right w:val="single" w:sz="4" w:space="0" w:color="000000"/>
+              <w:top w:val="single" w:color="000000" w:sz="4" w:space="0"/>
+              <w:left w:val="single" w:color="000000" w:sz="4" w:space="0"/>
+              <w:bottom w:val="single" w:color="000000" w:sz="4" w:space="0"/>
+              <w:right w:val="single" w:color="000000" w:sz="4" w:space="0"/>
             </w:tcBorders>
             <w:vAlign w:val="center"/>
           </w:tcPr>
           <w:p>
             <w:pPr>
-              <w:pStyle w:val="Normal"/>
               <w:rPr>
                 <w:bCs/>
               </w:rPr>
@@ -216,8 +215,8 @@
             </w:r>
             <w:r>
               <w:rPr>
-                <w:b w:val="false"/>
-                <w:bCs w:val="false"/>
+                <w:b w:val="0"/>
+                <w:bCs w:val="0"/>
               </w:rPr>
               <w:t>${nombres}</w:t>
             </w:r>
@@ -225,6 +224,14 @@
         </w:tc>
       </w:tr>
       <w:tr>
+        <w:tblPrEx>
+          <w:tblCellMar>
+            <w:top w:w="0" w:type="dxa"/>
+            <w:left w:w="108" w:type="dxa"/>
+            <w:bottom w:w="0" w:type="dxa"/>
+            <w:right w:w="108" w:type="dxa"/>
+          </w:tblCellMar>
+        </w:tblPrEx>
         <w:trPr>
           <w:trHeight w:val="567" w:hRule="atLeast"/>
         </w:trPr>
@@ -233,16 +240,15 @@
             <w:tcW w:w="8845" w:type="dxa"/>
             <w:gridSpan w:val="2"/>
             <w:tcBorders>
-              <w:top w:val="single" w:sz="4" w:space="0" w:color="000000"/>
-              <w:left w:val="single" w:sz="4" w:space="0" w:color="000000"/>
-              <w:bottom w:val="single" w:sz="4" w:space="0" w:color="000000"/>
-              <w:right w:val="single" w:sz="4" w:space="0" w:color="000000"/>
+              <w:top w:val="single" w:color="000000" w:sz="4" w:space="0"/>
+              <w:left w:val="single" w:color="000000" w:sz="4" w:space="0"/>
+              <w:bottom w:val="single" w:color="000000" w:sz="4" w:space="0"/>
+              <w:right w:val="single" w:color="000000" w:sz="4" w:space="0"/>
             </w:tcBorders>
             <w:vAlign w:val="center"/>
           </w:tcPr>
           <w:p>
             <w:pPr>
-              <w:pStyle w:val="Normal"/>
               <w:rPr>
                 <w:bCs/>
               </w:rPr>
@@ -255,8 +261,8 @@
             </w:r>
             <w:r>
               <w:rPr>
-                <w:b w:val="false"/>
-                <w:bCs w:val="false"/>
+                <w:b w:val="0"/>
+                <w:bCs w:val="0"/>
               </w:rPr>
               <w:t>${cedula}</w:t>
             </w:r>
@@ -264,6 +270,14 @@
         </w:tc>
       </w:tr>
       <w:tr>
+        <w:tblPrEx>
+          <w:tblCellMar>
+            <w:top w:w="0" w:type="dxa"/>
+            <w:left w:w="108" w:type="dxa"/>
+            <w:bottom w:w="0" w:type="dxa"/>
+            <w:right w:w="108" w:type="dxa"/>
+          </w:tblCellMar>
+        </w:tblPrEx>
         <w:trPr>
           <w:trHeight w:val="567" w:hRule="atLeast"/>
         </w:trPr>
@@ -272,16 +286,15 @@
             <w:tcW w:w="8845" w:type="dxa"/>
             <w:gridSpan w:val="2"/>
             <w:tcBorders>
-              <w:top w:val="single" w:sz="4" w:space="0" w:color="000000"/>
-              <w:left w:val="single" w:sz="4" w:space="0" w:color="000000"/>
-              <w:bottom w:val="single" w:sz="4" w:space="0" w:color="000000"/>
-              <w:right w:val="single" w:sz="4" w:space="0" w:color="000000"/>
+              <w:top w:val="single" w:color="000000" w:sz="4" w:space="0"/>
+              <w:left w:val="single" w:color="000000" w:sz="4" w:space="0"/>
+              <w:bottom w:val="single" w:color="000000" w:sz="4" w:space="0"/>
+              <w:right w:val="single" w:color="000000" w:sz="4" w:space="0"/>
             </w:tcBorders>
             <w:vAlign w:val="center"/>
           </w:tcPr>
           <w:p>
             <w:pPr>
-              <w:pStyle w:val="Normal"/>
               <w:rPr>
                 <w:b/>
               </w:rPr>
@@ -301,20 +314,22 @@
           </w:p>
           <w:p>
             <w:pPr>
-              <w:pStyle w:val="Normal"/>
               <w:rPr>
                 <w:b/>
               </w:rPr>
             </w:pPr>
-            <w:r>
-              <w:rPr>
-                <w:b/>
-              </w:rPr>
-            </w:r>
           </w:p>
         </w:tc>
       </w:tr>
       <w:tr>
+        <w:tblPrEx>
+          <w:tblCellMar>
+            <w:top w:w="0" w:type="dxa"/>
+            <w:left w:w="108" w:type="dxa"/>
+            <w:bottom w:w="0" w:type="dxa"/>
+            <w:right w:w="108" w:type="dxa"/>
+          </w:tblCellMar>
+        </w:tblPrEx>
         <w:trPr>
           <w:trHeight w:val="567" w:hRule="atLeast"/>
         </w:trPr>
@@ -322,16 +337,15 @@
           <w:tcPr>
             <w:tcW w:w="4423" w:type="dxa"/>
             <w:tcBorders>
-              <w:top w:val="single" w:sz="4" w:space="0" w:color="000000"/>
-              <w:left w:val="single" w:sz="4" w:space="0" w:color="000000"/>
-              <w:bottom w:val="single" w:sz="4" w:space="0" w:color="000000"/>
-              <w:right w:val="single" w:sz="4" w:space="0" w:color="000000"/>
+              <w:top w:val="single" w:color="000000" w:sz="4" w:space="0"/>
+              <w:left w:val="single" w:color="000000" w:sz="4" w:space="0"/>
+              <w:bottom w:val="single" w:color="000000" w:sz="4" w:space="0"/>
+              <w:right w:val="single" w:color="000000" w:sz="4" w:space="0"/>
             </w:tcBorders>
             <w:vAlign w:val="center"/>
           </w:tcPr>
           <w:p>
             <w:pPr>
-              <w:pStyle w:val="Normal"/>
               <w:rPr>
                 <w:bCs/>
               </w:rPr>
@@ -351,31 +365,24 @@
             </w:r>
             <w:r>
               <w:rPr>
-                <w:b w:val="false"/>
-                <w:bCs w:val="false"/>
-                <w:color w:val="000000"/>
+                <w:b w:val="0"/>
+                <w:bCs w:val="0"/>
               </w:rPr>
               <w:t>${</w:t>
             </w:r>
             <w:r>
               <w:rPr>
-                <w:rFonts w:ascii="system-ui;sans-serif" w:hAnsi="system-ui;sans-serif"/>
-                <w:b w:val="false"/>
-                <w:bCs w:val="false"/>
-                <w:i w:val="false"/>
-                <w:caps w:val="false"/>
-                <w:smallCaps w:val="false"/>
-                <w:color w:val="000000"/>
-                <w:spacing w:val="0"/>
-                <w:sz w:val="18"/>
+                <w:rFonts w:hint="default"/>
+                <w:b w:val="0"/>
+                <w:bCs w:val="0"/>
+                <w:lang w:val="es-EC"/>
               </w:rPr>
               <w:t>telefono</w:t>
             </w:r>
             <w:r>
               <w:rPr>
-                <w:b w:val="false"/>
-                <w:bCs w:val="false"/>
-                <w:color w:val="000000"/>
+                <w:b w:val="0"/>
+                <w:bCs w:val="0"/>
               </w:rPr>
               <w:t>}</w:t>
             </w:r>
@@ -385,16 +392,15 @@
           <w:tcPr>
             <w:tcW w:w="4422" w:type="dxa"/>
             <w:tcBorders>
-              <w:top w:val="single" w:sz="4" w:space="0" w:color="000000"/>
-              <w:left w:val="single" w:sz="4" w:space="0" w:color="000000"/>
-              <w:bottom w:val="single" w:sz="4" w:space="0" w:color="000000"/>
-              <w:right w:val="single" w:sz="4" w:space="0" w:color="000000"/>
+              <w:top w:val="single" w:color="000000" w:sz="4" w:space="0"/>
+              <w:left w:val="single" w:color="000000" w:sz="4" w:space="0"/>
+              <w:bottom w:val="single" w:color="000000" w:sz="4" w:space="0"/>
+              <w:right w:val="single" w:color="000000" w:sz="4" w:space="0"/>
             </w:tcBorders>
             <w:vAlign w:val="center"/>
           </w:tcPr>
           <w:p>
             <w:pPr>
-              <w:pStyle w:val="Normal"/>
               <w:rPr>
                 <w:bCs/>
               </w:rPr>
@@ -407,8 +413,8 @@
             </w:r>
             <w:r>
               <w:rPr>
-                <w:b w:val="false"/>
-                <w:bCs w:val="false"/>
+                <w:b w:val="0"/>
+                <w:bCs w:val="0"/>
               </w:rPr>
               <w:t>${celular}</w:t>
             </w:r>
@@ -416,6 +422,14 @@
         </w:tc>
       </w:tr>
       <w:tr>
+        <w:tblPrEx>
+          <w:tblCellMar>
+            <w:top w:w="0" w:type="dxa"/>
+            <w:left w:w="108" w:type="dxa"/>
+            <w:bottom w:w="0" w:type="dxa"/>
+            <w:right w:w="108" w:type="dxa"/>
+          </w:tblCellMar>
+        </w:tblPrEx>
         <w:trPr>
           <w:trHeight w:val="567" w:hRule="atLeast"/>
         </w:trPr>
@@ -424,16 +438,15 @@
             <w:tcW w:w="8845" w:type="dxa"/>
             <w:gridSpan w:val="2"/>
             <w:tcBorders>
-              <w:top w:val="single" w:sz="4" w:space="0" w:color="000000"/>
-              <w:left w:val="single" w:sz="4" w:space="0" w:color="000000"/>
-              <w:bottom w:val="single" w:sz="4" w:space="0" w:color="000000"/>
-              <w:right w:val="single" w:sz="4" w:space="0" w:color="000000"/>
+              <w:top w:val="single" w:color="000000" w:sz="4" w:space="0"/>
+              <w:left w:val="single" w:color="000000" w:sz="4" w:space="0"/>
+              <w:bottom w:val="single" w:color="000000" w:sz="4" w:space="0"/>
+              <w:right w:val="single" w:color="000000" w:sz="4" w:space="0"/>
             </w:tcBorders>
             <w:vAlign w:val="center"/>
           </w:tcPr>
           <w:p>
             <w:pPr>
-              <w:pStyle w:val="Normal"/>
               <w:rPr>
                 <w:bCs/>
               </w:rPr>
@@ -446,8 +459,8 @@
             </w:r>
             <w:r>
               <w:rPr>
-                <w:b w:val="false"/>
-                <w:bCs w:val="false"/>
+                <w:b w:val="0"/>
+                <w:bCs w:val="0"/>
                 <w:u w:val="none"/>
               </w:rPr>
               <w:t>${correo}</w:t>
@@ -456,6 +469,14 @@
         </w:tc>
       </w:tr>
       <w:tr>
+        <w:tblPrEx>
+          <w:tblCellMar>
+            <w:top w:w="0" w:type="dxa"/>
+            <w:left w:w="108" w:type="dxa"/>
+            <w:bottom w:w="0" w:type="dxa"/>
+            <w:right w:w="108" w:type="dxa"/>
+          </w:tblCellMar>
+        </w:tblPrEx>
         <w:trPr>
           <w:trHeight w:val="567" w:hRule="atLeast"/>
         </w:trPr>
@@ -464,16 +485,15 @@
             <w:tcW w:w="8845" w:type="dxa"/>
             <w:gridSpan w:val="2"/>
             <w:tcBorders>
-              <w:top w:val="single" w:sz="4" w:space="0" w:color="000000"/>
-              <w:left w:val="single" w:sz="4" w:space="0" w:color="000000"/>
-              <w:bottom w:val="single" w:sz="4" w:space="0" w:color="000000"/>
-              <w:right w:val="single" w:sz="4" w:space="0" w:color="000000"/>
+              <w:top w:val="single" w:color="000000" w:sz="4" w:space="0"/>
+              <w:left w:val="single" w:color="000000" w:sz="4" w:space="0"/>
+              <w:bottom w:val="single" w:color="000000" w:sz="4" w:space="0"/>
+              <w:right w:val="single" w:color="000000" w:sz="4" w:space="0"/>
             </w:tcBorders>
             <w:vAlign w:val="center"/>
           </w:tcPr>
           <w:p>
             <w:pPr>
-              <w:pStyle w:val="Normal"/>
               <w:rPr>
                 <w:bCs/>
               </w:rPr>
@@ -493,15 +513,41 @@
             </w:r>
             <w:r>
               <w:rPr>
-                <w:b w:val="false"/>
-                <w:bCs w:val="false"/>
-              </w:rPr>
-              <w:t>${asunto1}</w:t>
+                <w:b w:val="0"/>
+                <w:bCs w:val="0"/>
+              </w:rPr>
+              <w:t>${</w:t>
+            </w:r>
+            <w:r>
+              <w:rPr>
+                <w:rFonts w:hint="default"/>
+                <w:b w:val="0"/>
+                <w:bCs w:val="0"/>
+                <w:lang w:val="es-EC"/>
+              </w:rPr>
+              <w:t>asuntos</w:t>
+            </w:r>
+            <w:bookmarkStart w:id="0" w:name="_GoBack"/>
+            <w:bookmarkEnd w:id="0"/>
+            <w:r>
+              <w:rPr>
+                <w:b w:val="0"/>
+                <w:bCs w:val="0"/>
+              </w:rPr>
+              <w:t>}</w:t>
             </w:r>
           </w:p>
         </w:tc>
       </w:tr>
       <w:tr>
+        <w:tblPrEx>
+          <w:tblCellMar>
+            <w:top w:w="0" w:type="dxa"/>
+            <w:left w:w="108" w:type="dxa"/>
+            <w:bottom w:w="0" w:type="dxa"/>
+            <w:right w:w="108" w:type="dxa"/>
+          </w:tblCellMar>
+        </w:tblPrEx>
         <w:trPr>
           <w:trHeight w:val="5415" w:hRule="atLeast"/>
         </w:trPr>
@@ -510,40 +556,40 @@
             <w:tcW w:w="8845" w:type="dxa"/>
             <w:gridSpan w:val="2"/>
             <w:tcBorders>
-              <w:top w:val="single" w:sz="4" w:space="0" w:color="000000"/>
-              <w:left w:val="single" w:sz="4" w:space="0" w:color="000000"/>
-              <w:bottom w:val="single" w:sz="4" w:space="0" w:color="000000"/>
-              <w:right w:val="single" w:sz="4" w:space="0" w:color="000000"/>
+              <w:top w:val="single" w:color="000000" w:sz="4" w:space="0"/>
+              <w:left w:val="single" w:color="000000" w:sz="4" w:space="0"/>
+              <w:bottom w:val="single" w:color="000000" w:sz="4" w:space="0"/>
+              <w:right w:val="single" w:color="000000" w:sz="4" w:space="0"/>
             </w:tcBorders>
           </w:tcPr>
           <w:p>
             <w:pPr>
-              <w:pStyle w:val="Normal"/>
-              <w:spacing w:lineRule="auto" w:line="360"/>
+              <w:spacing w:line="360" w:lineRule="auto"/>
               <w:ind w:left="567" w:right="737"/>
               <w:jc w:val="both"/>
-              <w:rPr/>
             </w:pPr>
-            <w:r>
-              <w:rPr/>
-            </w:r>
           </w:p>
           <w:p>
             <w:pPr>
-              <w:pStyle w:val="Normal"/>
-              <w:spacing w:lineRule="auto" w:line="360"/>
+              <w:spacing w:line="360" w:lineRule="auto"/>
               <w:ind w:left="567" w:right="737"/>
               <w:jc w:val="both"/>
-              <w:rPr/>
             </w:pPr>
             <w:r>
-              <w:rPr/>
               <w:t>${asunto}</w:t>
             </w:r>
           </w:p>
         </w:tc>
       </w:tr>
       <w:tr>
+        <w:tblPrEx>
+          <w:tblCellMar>
+            <w:top w:w="0" w:type="dxa"/>
+            <w:left w:w="108" w:type="dxa"/>
+            <w:bottom w:w="0" w:type="dxa"/>
+            <w:right w:w="108" w:type="dxa"/>
+          </w:tblCellMar>
+        </w:tblPrEx>
         <w:trPr>
           <w:trHeight w:val="1112" w:hRule="atLeast"/>
         </w:trPr>
@@ -552,16 +598,15 @@
             <w:tcW w:w="8845" w:type="dxa"/>
             <w:gridSpan w:val="2"/>
             <w:tcBorders>
-              <w:top w:val="single" w:sz="4" w:space="0" w:color="000000"/>
-              <w:left w:val="single" w:sz="4" w:space="0" w:color="000000"/>
-              <w:bottom w:val="single" w:sz="4" w:space="0" w:color="000000"/>
-              <w:right w:val="single" w:sz="4" w:space="0" w:color="000000"/>
+              <w:top w:val="single" w:color="000000" w:sz="4" w:space="0"/>
+              <w:left w:val="single" w:color="000000" w:sz="4" w:space="0"/>
+              <w:bottom w:val="single" w:color="000000" w:sz="4" w:space="0"/>
+              <w:right w:val="single" w:color="000000" w:sz="4" w:space="0"/>
             </w:tcBorders>
             <w:vAlign w:val="bottom"/>
           </w:tcPr>
           <w:p>
             <w:pPr>
-              <w:pStyle w:val="Normal"/>
               <w:jc w:val="center"/>
               <w:rPr>
                 <w:b/>
@@ -576,7 +621,6 @@
           </w:p>
           <w:p>
             <w:pPr>
-              <w:pStyle w:val="Normal"/>
               <w:jc w:val="center"/>
               <w:rPr>
                 <w:b/>
@@ -594,10 +638,8 @@
     </w:tbl>
     <w:p>
       <w:pPr>
-        <w:pStyle w:val="Normal"/>
         <w:tabs>
-          <w:tab w:val="clear" w:pos="720"/>
-          <w:tab w:val="left" w:pos="6097" w:leader="none"/>
+          <w:tab w:val="left" w:pos="6097"/>
         </w:tabs>
         <w:rPr>
           <w:rFonts w:ascii="Arial" w:hAnsi="Arial" w:eastAsia="Arial" w:cs="Arial"/>
@@ -608,7 +650,7 @@
       </w:pPr>
       <w:r>
         <w:rPr>
-          <w:rFonts w:eastAsia="Arial" w:cs="Arial" w:ascii="Arial" w:hAnsi="Arial"/>
+          <w:rFonts w:ascii="Arial" w:hAnsi="Arial" w:eastAsia="Arial" w:cs="Arial"/>
           <w:color w:val="000000"/>
           <w:sz w:val="24"/>
           <w:szCs w:val="24"/>
@@ -617,45 +659,29 @@
       </w:r>
     </w:p>
     <w:sectPr>
-      <w:headerReference w:type="even" r:id="rId2"/>
-      <w:headerReference w:type="default" r:id="rId3"/>
-      <w:headerReference w:type="first" r:id="rId4"/>
-      <w:footerReference w:type="even" r:id="rId5"/>
-      <w:footerReference w:type="default" r:id="rId6"/>
-      <w:footerReference w:type="first" r:id="rId7"/>
-      <w:type w:val="nextPage"/>
+      <w:headerReference r:id="rId6" w:type="first"/>
+      <w:footerReference r:id="rId9" w:type="first"/>
+      <w:headerReference r:id="rId4" w:type="default"/>
+      <w:footerReference r:id="rId7" w:type="default"/>
+      <w:headerReference r:id="rId5" w:type="even"/>
+      <w:footerReference r:id="rId8" w:type="even"/>
       <w:pgSz w:w="12240" w:h="15840"/>
-      <w:pgMar w:left="1701" w:right="1701" w:gutter="0" w:header="680" w:top="1417" w:footer="340" w:bottom="1417"/>
-      <w:pgNumType w:start="1" w:fmt="decimal"/>
-      <w:formProt w:val="false"/>
-      <w:textDirection w:val="lrTb"/>
-      <w:docGrid w:type="default" w:linePitch="299" w:charSpace="4096"/>
+      <w:pgMar w:top="1417" w:right="1701" w:bottom="1417" w:left="1701" w:header="680" w:footer="340" w:gutter="0"/>
+      <w:pgNumType w:fmt="decimal" w:start="1"/>
+      <w:cols w:space="720" w:num="1"/>
+      <w:formProt w:val="0"/>
+      <w:docGrid w:linePitch="299" w:charSpace="4096"/>
     </w:sectPr>
   </w:body>
 </w:document>
 </file>
 
 <file path=word/footer1.xml><?xml version="1.0" encoding="utf-8"?>
-<w:ftr xmlns:o="urn:schemas-microsoft-com:office:office" xmlns:r="http://schemas.openxmlformats.org/officeDocument/2006/relationships" xmlns:v="urn:schemas-microsoft-com:vml" xmlns:w="http://schemas.openxmlformats.org/wordprocessingml/2006/main" xmlns:w10="urn:schemas-microsoft-com:office:word" xmlns:wp="http://schemas.openxmlformats.org/drawingml/2006/wordprocessingDrawing" xmlns:wps="http://schemas.microsoft.com/office/word/2010/wordprocessingShape" xmlns:wpg="http://schemas.microsoft.com/office/word/2010/wordprocessingGroup" xmlns:mc="http://schemas.openxmlformats.org/markup-compatibility/2006" xmlns:wp14="http://schemas.microsoft.com/office/word/2010/wordprocessingDrawing" xmlns:w14="http://schemas.microsoft.com/office/word/2010/wordml" xmlns:w15="http://schemas.microsoft.com/office/word/2012/wordml" mc:Ignorable="w14 wp14 w15">
-  <w:p>
-    <w:pPr>
-      <w:pStyle w:val="Footer"/>
-      <w:rPr/>
-    </w:pPr>
-    <w:r>
-      <w:rPr/>
-    </w:r>
-  </w:p>
-</w:ftr>
-</file>
-
-<file path=word/footer2.xml><?xml version="1.0" encoding="utf-8"?>
-<w:ftr xmlns:o="urn:schemas-microsoft-com:office:office" xmlns:r="http://schemas.openxmlformats.org/officeDocument/2006/relationships" xmlns:v="urn:schemas-microsoft-com:vml" xmlns:w="http://schemas.openxmlformats.org/wordprocessingml/2006/main" xmlns:w10="urn:schemas-microsoft-com:office:word" xmlns:wp="http://schemas.openxmlformats.org/drawingml/2006/wordprocessingDrawing" xmlns:wps="http://schemas.microsoft.com/office/word/2010/wordprocessingShape" xmlns:wpg="http://schemas.microsoft.com/office/word/2010/wordprocessingGroup" xmlns:mc="http://schemas.openxmlformats.org/markup-compatibility/2006" xmlns:wp14="http://schemas.microsoft.com/office/word/2010/wordprocessingDrawing" xmlns:w14="http://schemas.microsoft.com/office/word/2010/wordml" xmlns:w15="http://schemas.microsoft.com/office/word/2012/wordml" mc:Ignorable="w14 wp14 w15">
+<w:ftr xmlns:wpc="http://schemas.microsoft.com/office/word/2010/wordprocessingCanvas" xmlns:mc="http://schemas.openxmlformats.org/markup-compatibility/2006" xmlns:o="urn:schemas-microsoft-com:office:office" xmlns:r="http://schemas.openxmlformats.org/officeDocument/2006/relationships" xmlns:m="http://schemas.openxmlformats.org/officeDocument/2006/math" xmlns:v="urn:schemas-microsoft-com:vml" xmlns:wp14="http://schemas.microsoft.com/office/word/2010/wordprocessingDrawing" xmlns:wp="http://schemas.openxmlformats.org/drawingml/2006/wordprocessingDrawing" xmlns:w10="urn:schemas-microsoft-com:office:word" xmlns:w="http://schemas.openxmlformats.org/wordprocessingml/2006/main" xmlns:w14="http://schemas.microsoft.com/office/word/2010/wordml" xmlns:w15="http://schemas.microsoft.com/office/word/2012/wordml" xmlns:wpg="http://schemas.microsoft.com/office/word/2010/wordprocessingGroup" xmlns:wpi="http://schemas.microsoft.com/office/word/2010/wordprocessingInk" xmlns:wne="http://schemas.microsoft.com/office/word/2006/wordml" xmlns:wps="http://schemas.microsoft.com/office/word/2010/wordprocessingShape" xmlns:wpsCustomData="http://www.wps.cn/officeDocument/2013/wpsCustomData" mc:Ignorable="w14 w15 wp14">
   <w:tbl>
     <w:tblPr>
-      <w:tblStyle w:val="a0"/>
+      <w:tblStyle w:val="9"/>
       <w:tblW w:w="8828" w:type="dxa"/>
-      <w:jc w:val="left"/>
       <w:tblInd w:w="0" w:type="dxa"/>
       <w:tblLayout w:type="fixed"/>
       <w:tblCellMar>
@@ -664,26 +690,29 @@
         <w:bottom w:w="0" w:type="dxa"/>
         <w:right w:w="108" w:type="dxa"/>
       </w:tblCellMar>
-      <w:tblLook w:firstRow="0" w:noVBand="1" w:lastRow="0" w:firstColumn="0" w:lastColumn="0" w:noHBand="0" w:val="0400"/>
     </w:tblPr>
     <w:tblGrid>
       <w:gridCol w:w="4531"/>
       <w:gridCol w:w="4296"/>
     </w:tblGrid>
     <w:tr>
-      <w:trPr/>
+      <w:tblPrEx>
+        <w:tblCellMar>
+          <w:top w:w="0" w:type="dxa"/>
+          <w:left w:w="108" w:type="dxa"/>
+          <w:bottom w:w="0" w:type="dxa"/>
+          <w:right w:w="108" w:type="dxa"/>
+        </w:tblCellMar>
+      </w:tblPrEx>
       <w:tc>
         <w:tcPr>
           <w:tcW w:w="4531" w:type="dxa"/>
-          <w:tcBorders/>
         </w:tcPr>
         <w:p>
           <w:pPr>
-            <w:pStyle w:val="Normal"/>
             <w:tabs>
-              <w:tab w:val="clear" w:pos="720"/>
-              <w:tab w:val="left" w:pos="5248" w:leader="none"/>
-              <w:tab w:val="left" w:pos="7230" w:leader="none"/>
+              <w:tab w:val="left" w:pos="5248"/>
+              <w:tab w:val="left" w:pos="7230"/>
             </w:tabs>
             <w:rPr>
               <w:b/>
@@ -706,16 +735,13 @@
       <w:tc>
         <w:tcPr>
           <w:tcW w:w="4296" w:type="dxa"/>
-          <w:tcBorders/>
           <w:vAlign w:val="center"/>
         </w:tcPr>
         <w:p>
           <w:pPr>
-            <w:pStyle w:val="Normal"/>
             <w:tabs>
-              <w:tab w:val="clear" w:pos="720"/>
-              <w:tab w:val="left" w:pos="5248" w:leader="none"/>
-              <w:tab w:val="left" w:pos="7230" w:leader="none"/>
+              <w:tab w:val="left" w:pos="5248"/>
+              <w:tab w:val="left" w:pos="7230"/>
             </w:tabs>
             <w:jc w:val="right"/>
             <w:rPr>
@@ -738,19 +764,23 @@
       </w:tc>
     </w:tr>
     <w:tr>
-      <w:trPr/>
+      <w:tblPrEx>
+        <w:tblCellMar>
+          <w:top w:w="0" w:type="dxa"/>
+          <w:left w:w="108" w:type="dxa"/>
+          <w:bottom w:w="0" w:type="dxa"/>
+          <w:right w:w="108" w:type="dxa"/>
+        </w:tblCellMar>
+      </w:tblPrEx>
       <w:tc>
         <w:tcPr>
           <w:tcW w:w="4531" w:type="dxa"/>
-          <w:tcBorders/>
         </w:tcPr>
         <w:p>
           <w:pPr>
-            <w:pStyle w:val="Normal"/>
             <w:tabs>
-              <w:tab w:val="clear" w:pos="720"/>
-              <w:tab w:val="left" w:pos="5248" w:leader="none"/>
-              <w:tab w:val="left" w:pos="7230" w:leader="none"/>
+              <w:tab w:val="left" w:pos="5248"/>
+              <w:tab w:val="left" w:pos="7230"/>
             </w:tabs>
             <w:rPr>
               <w:b/>
@@ -770,35 +800,49 @@
             </w:rPr>
             <w:t xml:space="preserve">Email: </w:t>
           </w:r>
-          <w:hyperlink r:id="rId1">
-            <w:r>
-              <w:rPr>
-                <w:rStyle w:val="ListLabel1"/>
-                <w:b/>
-                <w:color w:val="0000FF"/>
-                <w:sz w:val="13"/>
-                <w:szCs w:val="13"/>
-                <w:u w:val="single"/>
-                <w:lang w:val="en-US"/>
-              </w:rPr>
-              <w:t>info@ist17dejulio.edu.ec</w:t>
-            </w:r>
-          </w:hyperlink>
+          <w:r>
+            <w:fldChar w:fldCharType="begin"/>
+          </w:r>
+          <w:r>
+            <w:instrText xml:space="preserve"> HYPERLINK "mailto:info@ist17dejulio.edu.ec" \h </w:instrText>
+          </w:r>
+          <w:r>
+            <w:fldChar w:fldCharType="separate"/>
+          </w:r>
+          <w:r>
+            <w:rPr>
+              <w:b/>
+              <w:color w:val="0000FF"/>
+              <w:sz w:val="13"/>
+              <w:szCs w:val="13"/>
+              <w:u w:val="single"/>
+              <w:lang w:val="en-US"/>
+            </w:rPr>
+            <w:t>info@ist17dejulio.edu.ec</w:t>
+          </w:r>
+          <w:r>
+            <w:rPr>
+              <w:b/>
+              <w:color w:val="0000FF"/>
+              <w:sz w:val="13"/>
+              <w:szCs w:val="13"/>
+              <w:u w:val="single"/>
+              <w:lang w:val="en-US"/>
+            </w:rPr>
+            <w:fldChar w:fldCharType="end"/>
+          </w:r>
         </w:p>
       </w:tc>
       <w:tc>
         <w:tcPr>
           <w:tcW w:w="4296" w:type="dxa"/>
-          <w:tcBorders/>
           <w:vAlign w:val="center"/>
         </w:tcPr>
         <w:p>
           <w:pPr>
-            <w:pStyle w:val="Normal"/>
             <w:tabs>
-              <w:tab w:val="clear" w:pos="720"/>
-              <w:tab w:val="left" w:pos="5248" w:leader="none"/>
-              <w:tab w:val="left" w:pos="7230" w:leader="none"/>
+              <w:tab w:val="left" w:pos="5248"/>
+              <w:tab w:val="left" w:pos="7230"/>
             </w:tabs>
             <w:jc w:val="right"/>
             <w:rPr>
@@ -821,19 +865,23 @@
       </w:tc>
     </w:tr>
     <w:tr>
-      <w:trPr/>
+      <w:tblPrEx>
+        <w:tblCellMar>
+          <w:top w:w="0" w:type="dxa"/>
+          <w:left w:w="108" w:type="dxa"/>
+          <w:bottom w:w="0" w:type="dxa"/>
+          <w:right w:w="108" w:type="dxa"/>
+        </w:tblCellMar>
+      </w:tblPrEx>
       <w:tc>
         <w:tcPr>
           <w:tcW w:w="4531" w:type="dxa"/>
-          <w:tcBorders/>
         </w:tcPr>
         <w:p>
           <w:pPr>
-            <w:pStyle w:val="Normal"/>
             <w:tabs>
-              <w:tab w:val="clear" w:pos="720"/>
-              <w:tab w:val="left" w:pos="5248" w:leader="none"/>
-              <w:tab w:val="left" w:pos="7230" w:leader="none"/>
+              <w:tab w:val="left" w:pos="5248"/>
+              <w:tab w:val="left" w:pos="7230"/>
             </w:tabs>
             <w:rPr>
               <w:b/>
@@ -856,16 +904,13 @@
       <w:tc>
         <w:tcPr>
           <w:tcW w:w="4296" w:type="dxa"/>
-          <w:tcBorders/>
           <w:vAlign w:val="center"/>
         </w:tcPr>
         <w:p>
           <w:pPr>
-            <w:pStyle w:val="Normal"/>
             <w:tabs>
-              <w:tab w:val="clear" w:pos="720"/>
-              <w:tab w:val="left" w:pos="5248" w:leader="none"/>
-              <w:tab w:val="left" w:pos="7230" w:leader="none"/>
+              <w:tab w:val="left" w:pos="5248"/>
+              <w:tab w:val="left" w:pos="7230"/>
             </w:tabs>
             <w:jc w:val="right"/>
             <w:rPr>
@@ -890,10 +935,8 @@
   </w:tbl>
   <w:p>
     <w:pPr>
-      <w:pStyle w:val="Normal"/>
       <w:tabs>
-        <w:tab w:val="clear" w:pos="720"/>
-        <w:tab w:val="left" w:pos="8071" w:leader="none"/>
+        <w:tab w:val="left" w:pos="8071"/>
       </w:tabs>
       <w:rPr>
         <w:b/>
@@ -902,25 +945,26 @@
         <w:szCs w:val="13"/>
       </w:rPr>
     </w:pPr>
-    <w:r>
-      <w:rPr>
-        <w:b/>
-        <w:color w:val="000000"/>
-        <w:sz w:val="13"/>
-        <w:szCs w:val="13"/>
-      </w:rPr>
-    </w:r>
+  </w:p>
+</w:ftr>
+</file>
+
+<file path=word/footer2.xml><?xml version="1.0" encoding="utf-8"?>
+<w:ftr xmlns:wpc="http://schemas.microsoft.com/office/word/2010/wordprocessingCanvas" xmlns:mc="http://schemas.openxmlformats.org/markup-compatibility/2006" xmlns:o="urn:schemas-microsoft-com:office:office" xmlns:r="http://schemas.openxmlformats.org/officeDocument/2006/relationships" xmlns:m="http://schemas.openxmlformats.org/officeDocument/2006/math" xmlns:v="urn:schemas-microsoft-com:vml" xmlns:wp14="http://schemas.microsoft.com/office/word/2010/wordprocessingDrawing" xmlns:wp="http://schemas.openxmlformats.org/drawingml/2006/wordprocessingDrawing" xmlns:w10="urn:schemas-microsoft-com:office:word" xmlns:w="http://schemas.openxmlformats.org/wordprocessingml/2006/main" xmlns:w14="http://schemas.microsoft.com/office/word/2010/wordml" xmlns:w15="http://schemas.microsoft.com/office/word/2012/wordml" xmlns:wpg="http://schemas.microsoft.com/office/word/2010/wordprocessingGroup" xmlns:wpi="http://schemas.microsoft.com/office/word/2010/wordprocessingInk" xmlns:wne="http://schemas.microsoft.com/office/word/2006/wordml" xmlns:wps="http://schemas.microsoft.com/office/word/2010/wordprocessingShape" xmlns:wpsCustomData="http://www.wps.cn/officeDocument/2013/wpsCustomData" mc:Ignorable="w14 w15 wp14">
+  <w:p>
+    <w:pPr>
+      <w:pStyle w:val="15"/>
+    </w:pPr>
   </w:p>
 </w:ftr>
 </file>
 
 <file path=word/footer3.xml><?xml version="1.0" encoding="utf-8"?>
-<w:ftr xmlns:o="urn:schemas-microsoft-com:office:office" xmlns:r="http://schemas.openxmlformats.org/officeDocument/2006/relationships" xmlns:v="urn:schemas-microsoft-com:vml" xmlns:w="http://schemas.openxmlformats.org/wordprocessingml/2006/main" xmlns:w10="urn:schemas-microsoft-com:office:word" xmlns:wp="http://schemas.openxmlformats.org/drawingml/2006/wordprocessingDrawing" xmlns:wps="http://schemas.microsoft.com/office/word/2010/wordprocessingShape" xmlns:wpg="http://schemas.microsoft.com/office/word/2010/wordprocessingGroup" xmlns:mc="http://schemas.openxmlformats.org/markup-compatibility/2006" xmlns:wp14="http://schemas.microsoft.com/office/word/2010/wordprocessingDrawing" xmlns:w14="http://schemas.microsoft.com/office/word/2010/wordml" xmlns:w15="http://schemas.microsoft.com/office/word/2012/wordml" mc:Ignorable="w14 wp14 w15">
+<w:ftr xmlns:wpc="http://schemas.microsoft.com/office/word/2010/wordprocessingCanvas" xmlns:mc="http://schemas.openxmlformats.org/markup-compatibility/2006" xmlns:o="urn:schemas-microsoft-com:office:office" xmlns:r="http://schemas.openxmlformats.org/officeDocument/2006/relationships" xmlns:m="http://schemas.openxmlformats.org/officeDocument/2006/math" xmlns:v="urn:schemas-microsoft-com:vml" xmlns:wp14="http://schemas.microsoft.com/office/word/2010/wordprocessingDrawing" xmlns:wp="http://schemas.openxmlformats.org/drawingml/2006/wordprocessingDrawing" xmlns:w10="urn:schemas-microsoft-com:office:word" xmlns:w="http://schemas.openxmlformats.org/wordprocessingml/2006/main" xmlns:w14="http://schemas.microsoft.com/office/word/2010/wordml" xmlns:w15="http://schemas.microsoft.com/office/word/2012/wordml" xmlns:wpg="http://schemas.microsoft.com/office/word/2010/wordprocessingGroup" xmlns:wpi="http://schemas.microsoft.com/office/word/2010/wordprocessingInk" xmlns:wne="http://schemas.microsoft.com/office/word/2006/wordml" xmlns:wps="http://schemas.microsoft.com/office/word/2010/wordprocessingShape" xmlns:wpsCustomData="http://www.wps.cn/officeDocument/2013/wpsCustomData" mc:Ignorable="w14 w15 wp14">
   <w:tbl>
     <w:tblPr>
-      <w:tblStyle w:val="a0"/>
+      <w:tblStyle w:val="9"/>
       <w:tblW w:w="8828" w:type="dxa"/>
-      <w:jc w:val="left"/>
       <w:tblInd w:w="0" w:type="dxa"/>
       <w:tblLayout w:type="fixed"/>
       <w:tblCellMar>
@@ -929,26 +973,29 @@
         <w:bottom w:w="0" w:type="dxa"/>
         <w:right w:w="108" w:type="dxa"/>
       </w:tblCellMar>
-      <w:tblLook w:firstRow="0" w:noVBand="1" w:lastRow="0" w:firstColumn="0" w:lastColumn="0" w:noHBand="0" w:val="0400"/>
     </w:tblPr>
     <w:tblGrid>
       <w:gridCol w:w="4531"/>
       <w:gridCol w:w="4296"/>
     </w:tblGrid>
     <w:tr>
-      <w:trPr/>
+      <w:tblPrEx>
+        <w:tblCellMar>
+          <w:top w:w="0" w:type="dxa"/>
+          <w:left w:w="108" w:type="dxa"/>
+          <w:bottom w:w="0" w:type="dxa"/>
+          <w:right w:w="108" w:type="dxa"/>
+        </w:tblCellMar>
+      </w:tblPrEx>
       <w:tc>
         <w:tcPr>
           <w:tcW w:w="4531" w:type="dxa"/>
-          <w:tcBorders/>
         </w:tcPr>
         <w:p>
           <w:pPr>
-            <w:pStyle w:val="Normal"/>
             <w:tabs>
-              <w:tab w:val="clear" w:pos="720"/>
-              <w:tab w:val="left" w:pos="5248" w:leader="none"/>
-              <w:tab w:val="left" w:pos="7230" w:leader="none"/>
+              <w:tab w:val="left" w:pos="5248"/>
+              <w:tab w:val="left" w:pos="7230"/>
             </w:tabs>
             <w:rPr>
               <w:b/>
@@ -971,16 +1018,13 @@
       <w:tc>
         <w:tcPr>
           <w:tcW w:w="4296" w:type="dxa"/>
-          <w:tcBorders/>
           <w:vAlign w:val="center"/>
         </w:tcPr>
         <w:p>
           <w:pPr>
-            <w:pStyle w:val="Normal"/>
             <w:tabs>
-              <w:tab w:val="clear" w:pos="720"/>
-              <w:tab w:val="left" w:pos="5248" w:leader="none"/>
-              <w:tab w:val="left" w:pos="7230" w:leader="none"/>
+              <w:tab w:val="left" w:pos="5248"/>
+              <w:tab w:val="left" w:pos="7230"/>
             </w:tabs>
             <w:jc w:val="right"/>
             <w:rPr>
@@ -1003,19 +1047,23 @@
       </w:tc>
     </w:tr>
     <w:tr>
-      <w:trPr/>
+      <w:tblPrEx>
+        <w:tblCellMar>
+          <w:top w:w="0" w:type="dxa"/>
+          <w:left w:w="108" w:type="dxa"/>
+          <w:bottom w:w="0" w:type="dxa"/>
+          <w:right w:w="108" w:type="dxa"/>
+        </w:tblCellMar>
+      </w:tblPrEx>
       <w:tc>
         <w:tcPr>
           <w:tcW w:w="4531" w:type="dxa"/>
-          <w:tcBorders/>
         </w:tcPr>
         <w:p>
           <w:pPr>
-            <w:pStyle w:val="Normal"/>
             <w:tabs>
-              <w:tab w:val="clear" w:pos="720"/>
-              <w:tab w:val="left" w:pos="5248" w:leader="none"/>
-              <w:tab w:val="left" w:pos="7230" w:leader="none"/>
+              <w:tab w:val="left" w:pos="5248"/>
+              <w:tab w:val="left" w:pos="7230"/>
             </w:tabs>
             <w:rPr>
               <w:b/>
@@ -1035,35 +1083,49 @@
             </w:rPr>
             <w:t xml:space="preserve">Email: </w:t>
           </w:r>
-          <w:hyperlink r:id="rId1">
-            <w:r>
-              <w:rPr>
-                <w:rStyle w:val="ListLabel1"/>
-                <w:b/>
-                <w:color w:val="0000FF"/>
-                <w:sz w:val="13"/>
-                <w:szCs w:val="13"/>
-                <w:u w:val="single"/>
-                <w:lang w:val="en-US"/>
-              </w:rPr>
-              <w:t>info@ist17dejulio.edu.ec</w:t>
-            </w:r>
-          </w:hyperlink>
+          <w:r>
+            <w:fldChar w:fldCharType="begin"/>
+          </w:r>
+          <w:r>
+            <w:instrText xml:space="preserve"> HYPERLINK "mailto:info@ist17dejulio.edu.ec" \h </w:instrText>
+          </w:r>
+          <w:r>
+            <w:fldChar w:fldCharType="separate"/>
+          </w:r>
+          <w:r>
+            <w:rPr>
+              <w:b/>
+              <w:color w:val="0000FF"/>
+              <w:sz w:val="13"/>
+              <w:szCs w:val="13"/>
+              <w:u w:val="single"/>
+              <w:lang w:val="en-US"/>
+            </w:rPr>
+            <w:t>info@ist17dejulio.edu.ec</w:t>
+          </w:r>
+          <w:r>
+            <w:rPr>
+              <w:b/>
+              <w:color w:val="0000FF"/>
+              <w:sz w:val="13"/>
+              <w:szCs w:val="13"/>
+              <w:u w:val="single"/>
+              <w:lang w:val="en-US"/>
+            </w:rPr>
+            <w:fldChar w:fldCharType="end"/>
+          </w:r>
         </w:p>
       </w:tc>
       <w:tc>
         <w:tcPr>
           <w:tcW w:w="4296" w:type="dxa"/>
-          <w:tcBorders/>
           <w:vAlign w:val="center"/>
         </w:tcPr>
         <w:p>
           <w:pPr>
-            <w:pStyle w:val="Normal"/>
             <w:tabs>
-              <w:tab w:val="clear" w:pos="720"/>
-              <w:tab w:val="left" w:pos="5248" w:leader="none"/>
-              <w:tab w:val="left" w:pos="7230" w:leader="none"/>
+              <w:tab w:val="left" w:pos="5248"/>
+              <w:tab w:val="left" w:pos="7230"/>
             </w:tabs>
             <w:jc w:val="right"/>
             <w:rPr>
@@ -1086,19 +1148,23 @@
       </w:tc>
     </w:tr>
     <w:tr>
-      <w:trPr/>
+      <w:tblPrEx>
+        <w:tblCellMar>
+          <w:top w:w="0" w:type="dxa"/>
+          <w:left w:w="108" w:type="dxa"/>
+          <w:bottom w:w="0" w:type="dxa"/>
+          <w:right w:w="108" w:type="dxa"/>
+        </w:tblCellMar>
+      </w:tblPrEx>
       <w:tc>
         <w:tcPr>
           <w:tcW w:w="4531" w:type="dxa"/>
-          <w:tcBorders/>
         </w:tcPr>
         <w:p>
           <w:pPr>
-            <w:pStyle w:val="Normal"/>
             <w:tabs>
-              <w:tab w:val="clear" w:pos="720"/>
-              <w:tab w:val="left" w:pos="5248" w:leader="none"/>
-              <w:tab w:val="left" w:pos="7230" w:leader="none"/>
+              <w:tab w:val="left" w:pos="5248"/>
+              <w:tab w:val="left" w:pos="7230"/>
             </w:tabs>
             <w:rPr>
               <w:b/>
@@ -1121,16 +1187,13 @@
       <w:tc>
         <w:tcPr>
           <w:tcW w:w="4296" w:type="dxa"/>
-          <w:tcBorders/>
           <w:vAlign w:val="center"/>
         </w:tcPr>
         <w:p>
           <w:pPr>
-            <w:pStyle w:val="Normal"/>
             <w:tabs>
-              <w:tab w:val="clear" w:pos="720"/>
-              <w:tab w:val="left" w:pos="5248" w:leader="none"/>
-              <w:tab w:val="left" w:pos="7230" w:leader="none"/>
+              <w:tab w:val="left" w:pos="5248"/>
+              <w:tab w:val="left" w:pos="7230"/>
             </w:tabs>
             <w:jc w:val="right"/>
             <w:rPr>
@@ -1155,10 +1218,8 @@
   </w:tbl>
   <w:p>
     <w:pPr>
-      <w:pStyle w:val="Normal"/>
       <w:tabs>
-        <w:tab w:val="clear" w:pos="720"/>
-        <w:tab w:val="left" w:pos="8071" w:leader="none"/>
+        <w:tab w:val="left" w:pos="8071"/>
       </w:tabs>
       <w:rPr>
         <w:b/>
@@ -1167,97 +1228,42 @@
         <w:szCs w:val="13"/>
       </w:rPr>
     </w:pPr>
-    <w:r>
-      <w:rPr>
-        <w:b/>
-        <w:color w:val="000000"/>
-        <w:sz w:val="13"/>
-        <w:szCs w:val="13"/>
-      </w:rPr>
-    </w:r>
   </w:p>
 </w:ftr>
 </file>
 
+<file path=word/footnotes.xml><?xml version="1.0" encoding="utf-8"?>
+<w:footnotes xmlns:wpc="http://schemas.microsoft.com/office/word/2010/wordprocessingCanvas" xmlns:mc="http://schemas.openxmlformats.org/markup-compatibility/2006" xmlns:o="urn:schemas-microsoft-com:office:office" xmlns:r="http://schemas.openxmlformats.org/officeDocument/2006/relationships" xmlns:m="http://schemas.openxmlformats.org/officeDocument/2006/math" xmlns:v="urn:schemas-microsoft-com:vml" xmlns:wp14="http://schemas.microsoft.com/office/word/2010/wordprocessingDrawing" xmlns:wp="http://schemas.openxmlformats.org/drawingml/2006/wordprocessingDrawing" xmlns:w="http://schemas.openxmlformats.org/wordprocessingml/2006/main" xmlns:w14="http://schemas.microsoft.com/office/word/2010/wordml" xmlns:w15="http://schemas.microsoft.com/office/word/2012/wordml" xmlns:w10="urn:schemas-microsoft-com:office:word" xmlns:wpg="http://schemas.microsoft.com/office/word/2010/wordprocessingGroup" xmlns:wpi="http://schemas.microsoft.com/office/word/2010/wordprocessingInk" xmlns:wne="http://schemas.microsoft.com/office/word/2006/wordml" xmlns:wps="http://schemas.microsoft.com/office/word/2010/wordprocessingShape" xmlns:wpsCustomData="http://www.wps.cn/officeDocument/2013/wpsCustomData" mc:Ignorable="w14 w15 wp14">
+  <w:footnote w:type="separator" w:id="0">
+    <w:p>
+      <w:pPr>
+        <w:spacing w:before="0" w:after="0"/>
+      </w:pPr>
+      <w:r>
+        <w:separator/>
+      </w:r>
+    </w:p>
+  </w:footnote>
+  <w:footnote w:type="continuationSeparator" w:id="1">
+    <w:p>
+      <w:pPr>
+        <w:spacing w:before="0" w:after="0"/>
+      </w:pPr>
+      <w:r>
+        <w:continuationSeparator/>
+      </w:r>
+    </w:p>
+  </w:footnote>
+</w:footnotes>
+</file>
+
 <file path=word/header1.xml><?xml version="1.0" encoding="utf-8"?>
-<w:hdr xmlns:o="urn:schemas-microsoft-com:office:office" xmlns:r="http://schemas.openxmlformats.org/officeDocument/2006/relationships" xmlns:v="urn:schemas-microsoft-com:vml" xmlns:w="http://schemas.openxmlformats.org/wordprocessingml/2006/main" xmlns:w10="urn:schemas-microsoft-com:office:word" xmlns:wp="http://schemas.openxmlformats.org/drawingml/2006/wordprocessingDrawing" xmlns:wps="http://schemas.microsoft.com/office/word/2010/wordprocessingShape" xmlns:wpg="http://schemas.microsoft.com/office/word/2010/wordprocessingGroup" xmlns:mc="http://schemas.openxmlformats.org/markup-compatibility/2006" xmlns:wp14="http://schemas.microsoft.com/office/word/2010/wordprocessingDrawing" xmlns:w14="http://schemas.microsoft.com/office/word/2010/wordml" xmlns:w15="http://schemas.microsoft.com/office/word/2012/wordml" mc:Ignorable="w14 wp14 w15">
+<w:hdr xmlns:wpc="http://schemas.microsoft.com/office/word/2010/wordprocessingCanvas" xmlns:mc="http://schemas.openxmlformats.org/markup-compatibility/2006" xmlns:o="urn:schemas-microsoft-com:office:office" xmlns:r="http://schemas.openxmlformats.org/officeDocument/2006/relationships" xmlns:m="http://schemas.openxmlformats.org/officeDocument/2006/math" xmlns:v="urn:schemas-microsoft-com:vml" xmlns:wp14="http://schemas.microsoft.com/office/word/2010/wordprocessingDrawing" xmlns:wp="http://schemas.openxmlformats.org/drawingml/2006/wordprocessingDrawing" xmlns:w10="urn:schemas-microsoft-com:office:word" xmlns:w="http://schemas.openxmlformats.org/wordprocessingml/2006/main" xmlns:w14="http://schemas.microsoft.com/office/word/2010/wordml" xmlns:w15="http://schemas.microsoft.com/office/word/2012/wordml" xmlns:wpg="http://schemas.microsoft.com/office/word/2010/wordprocessingGroup" xmlns:wpi="http://schemas.microsoft.com/office/word/2010/wordprocessingInk" xmlns:wne="http://schemas.microsoft.com/office/word/2006/wordml" xmlns:wps="http://schemas.microsoft.com/office/word/2010/wordprocessingShape" xmlns:wpsCustomData="http://www.wps.cn/officeDocument/2013/wpsCustomData" mc:Ignorable="w14 w15 wp14">
   <w:p>
     <w:pPr>
-      <w:pStyle w:val="Normal"/>
       <w:tabs>
-        <w:tab w:val="clear" w:pos="720"/>
-        <w:tab w:val="center" w:pos="4252" w:leader="none"/>
-        <w:tab w:val="right" w:pos="8504" w:leader="none"/>
-      </w:tabs>
-      <w:rPr>
-        <w:color w:val="000000"/>
-      </w:rPr>
-    </w:pPr>
-    <w:r>
-      <w:rPr>
-        <w:color w:val="000000"/>
-      </w:rPr>
-      <w:drawing>
-        <wp:anchor behindDoc="1" distT="0" distB="0" distL="0" distR="0" simplePos="0" locked="0" layoutInCell="1" allowOverlap="1" relativeHeight="0">
-          <wp:simplePos x="0" y="0"/>
-          <wp:positionH relativeFrom="margin">
-            <wp:align>center</wp:align>
-          </wp:positionH>
-          <wp:positionV relativeFrom="margin">
-            <wp:align>center</wp:align>
-          </wp:positionV>
-          <wp:extent cx="5852795" cy="5852795"/>
-          <wp:effectExtent l="0" t="0" r="0" b="0"/>
-          <wp:wrapNone/>
-          <wp:docPr id="1" name="WordPictureWatermark1" descr=""/>
-          <wp:cNvGraphicFramePr>
-            <a:graphicFrameLocks xmlns:a="http://schemas.openxmlformats.org/drawingml/2006/main" noChangeAspect="1"/>
-          </wp:cNvGraphicFramePr>
-          <a:graphic xmlns:a="http://schemas.openxmlformats.org/drawingml/2006/main">
-            <a:graphicData uri="http://schemas.openxmlformats.org/drawingml/2006/picture">
-              <pic:pic xmlns:pic="http://schemas.openxmlformats.org/drawingml/2006/picture">
-                <pic:nvPicPr>
-                  <pic:cNvPr id="1" name="WordPictureWatermark1" descr=""/>
-                  <pic:cNvPicPr>
-                    <a:picLocks noChangeAspect="1" noChangeArrowheads="1"/>
-                  </pic:cNvPicPr>
-                </pic:nvPicPr>
-                <pic:blipFill>
-                  <a:blip r:embed="rId1">
-                    <a:lum bright="70000" contrast="-70000"/>
-                  </a:blip>
-                  <a:stretch>
-                    <a:fillRect/>
-                  </a:stretch>
-                </pic:blipFill>
-                <pic:spPr bwMode="auto">
-                  <a:xfrm>
-                    <a:off x="0" y="0"/>
-                    <a:ext cx="5852795" cy="5852795"/>
-                  </a:xfrm>
-                  <a:prstGeom prst="rect">
-                    <a:avLst/>
-                  </a:prstGeom>
-                </pic:spPr>
-              </pic:pic>
-            </a:graphicData>
-          </a:graphic>
-        </wp:anchor>
-      </w:drawing>
-    </w:r>
-  </w:p>
-</w:hdr>
-</file>
-
-<file path=word/header2.xml><?xml version="1.0" encoding="utf-8"?>
-<w:hdr xmlns:o="urn:schemas-microsoft-com:office:office" xmlns:r="http://schemas.openxmlformats.org/officeDocument/2006/relationships" xmlns:v="urn:schemas-microsoft-com:vml" xmlns:w="http://schemas.openxmlformats.org/wordprocessingml/2006/main" xmlns:w10="urn:schemas-microsoft-com:office:word" xmlns:wp="http://schemas.openxmlformats.org/drawingml/2006/wordprocessingDrawing" xmlns:wps="http://schemas.microsoft.com/office/word/2010/wordprocessingShape" xmlns:wpg="http://schemas.microsoft.com/office/word/2010/wordprocessingGroup" xmlns:mc="http://schemas.openxmlformats.org/markup-compatibility/2006" xmlns:wp14="http://schemas.microsoft.com/office/word/2010/wordprocessingDrawing" xmlns:w14="http://schemas.microsoft.com/office/word/2010/wordml" xmlns:w15="http://schemas.microsoft.com/office/word/2012/wordml" mc:Ignorable="w14 wp14 w15">
-  <w:p>
-    <w:pPr>
-      <w:pStyle w:val="Normal"/>
-      <w:tabs>
-        <w:tab w:val="clear" w:pos="720"/>
-        <w:tab w:val="center" w:pos="4252" w:leader="none"/>
-        <w:tab w:val="right" w:pos="8504" w:leader="none"/>
+        <w:tab w:val="center" w:pos="4252"/>
+        <w:tab w:val="right" w:pos="8504"/>
       </w:tabs>
       <w:rPr>
         <w:color w:val="000000"/>
@@ -1270,7 +1276,7 @@
       <mc:AlternateContent>
         <mc:Choice Requires="wps">
           <w:drawing>
-            <wp:anchor behindDoc="1" distT="0" distB="0" distL="0" distR="0" simplePos="0" locked="0" layoutInCell="1" allowOverlap="1" relativeHeight="3" wp14:anchorId="07B72386">
+            <wp:anchor distT="0" distB="0" distL="0" distR="0" simplePos="0" relativeHeight="251660288" behindDoc="1" locked="0" layoutInCell="1" allowOverlap="1">
               <wp:simplePos x="0" y="0"/>
               <wp:positionH relativeFrom="column">
                 <wp:posOffset>990600</wp:posOffset>
@@ -1282,6 +1288,7 @@
               <wp:effectExtent l="0" t="0" r="0" b="0"/>
               <wp:wrapNone/>
               <wp:docPr id="2" name="Rectángulo 219"/>
+              <wp:cNvGraphicFramePr/>
               <a:graphic xmlns:a="http://schemas.openxmlformats.org/drawingml/2006/main">
                 <a:graphicData uri="http://schemas.microsoft.com/office/word/2010/wordprocessingShape">
                   <wps:wsp>
@@ -1300,18 +1307,23 @@
                       </a:ln>
                     </wps:spPr>
                     <wps:style>
-                      <a:lnRef idx="0"/>
-                      <a:fillRef idx="0"/>
-                      <a:effectRef idx="0"/>
+                      <a:lnRef idx="0">
+                        <a:srgbClr val="FFFFFF"/>
+                      </a:lnRef>
+                      <a:fillRef idx="0">
+                        <a:srgbClr val="FFFFFF"/>
+                      </a:fillRef>
+                      <a:effectRef idx="0">
+                        <a:srgbClr val="FFFFFF"/>
+                      </a:effectRef>
                       <a:fontRef idx="minor"/>
                     </wps:style>
                     <wps:txbx>
                       <w:txbxContent>
                         <w:p>
                           <w:pPr>
-                            <w:pStyle w:val="Contenidodelmarco"/>
+                            <w:pStyle w:val="33"/>
                             <w:jc w:val="center"/>
-                            <w:rPr/>
                           </w:pPr>
                           <w:r>
                             <w:rPr>
@@ -1324,9 +1336,8 @@
                         </w:p>
                         <w:p>
                           <w:pPr>
-                            <w:pStyle w:val="Contenidodelmarco"/>
+                            <w:pStyle w:val="33"/>
                             <w:jc w:val="center"/>
-                            <w:rPr/>
                           </w:pPr>
                           <w:r>
                             <w:rPr>
@@ -1350,16 +1361,17 @@
         </mc:Choice>
         <mc:Fallback>
           <w:pict>
-            <v:rect id="shape_0" ID="Rectángulo 219" path="m0,0l-2147483645,0l-2147483645,-2147483646l0,-2147483646xe" stroked="f" o:allowincell="f" style="position:absolute;margin-left:78pt;margin-top:-16pt;width:303.7pt;height:61.45pt;mso-wrap-style:square;v-text-anchor:top" wp14:anchorId="07B72386">
-              <v:fill o:detectmouseclick="t" on="false"/>
-              <v:stroke color="#3465a4" joinstyle="round" endcap="flat"/>
+            <v:rect id="Rectángulo 219" o:spid="_x0000_s1026" o:spt="1" style="position:absolute;left:0pt;margin-left:78pt;margin-top:-16pt;height:61.5pt;width:303.75pt;z-index:-251656192;mso-width-relative:page;mso-height-relative:page;" filled="f" stroked="f" coordsize="21600,21600" o:gfxdata="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">
+              <v:fill on="f" focussize="0,0"/>
+              <v:stroke on="f" weight="0pt"/>
+              <v:imagedata o:title=""/>
+              <o:lock v:ext="edit" aspectratio="f"/>
               <v:textbox>
                 <w:txbxContent>
                   <w:p>
                     <w:pPr>
-                      <w:pStyle w:val="Contenidodelmarco"/>
+                      <w:pStyle w:val="33"/>
                       <w:jc w:val="center"/>
-                      <w:rPr/>
                     </w:pPr>
                     <w:r>
                       <w:rPr>
@@ -1372,9 +1384,8 @@
                   </w:p>
                   <w:p>
                     <w:pPr>
-                      <w:pStyle w:val="Contenidodelmarco"/>
+                      <w:pStyle w:val="33"/>
                       <w:jc w:val="center"/>
-                      <w:rPr/>
                     </w:pPr>
                     <w:r>
                       <w:rPr>
@@ -1387,13 +1398,17 @@
                   </w:p>
                 </w:txbxContent>
               </v:textbox>
-              <w10:wrap type="none"/>
             </v:rect>
           </w:pict>
         </mc:Fallback>
       </mc:AlternateContent>
+    </w:r>
+    <w:r>
+      <w:rPr>
+        <w:color w:val="000000"/>
+      </w:rPr>
       <w:drawing>
-        <wp:anchor behindDoc="1" distT="0" distB="0" distL="0" distR="0" simplePos="0" locked="0" layoutInCell="1" allowOverlap="1" relativeHeight="5">
+        <wp:anchor distT="0" distB="0" distL="0" distR="0" simplePos="0" relativeHeight="251660288" behindDoc="1" locked="0" layoutInCell="1" allowOverlap="1">
           <wp:simplePos x="0" y="0"/>
           <wp:positionH relativeFrom="column">
             <wp:posOffset>130810</wp:posOffset>
@@ -1404,7 +1419,7 @@
           <wp:extent cx="842645" cy="735965"/>
           <wp:effectExtent l="0" t="0" r="0" b="0"/>
           <wp:wrapNone/>
-          <wp:docPr id="3" name="image1.png" descr=""/>
+          <wp:docPr id="3" name="image1.png"/>
           <wp:cNvGraphicFramePr>
             <a:graphicFrameLocks xmlns:a="http://schemas.openxmlformats.org/drawingml/2006/main" noChangeAspect="1"/>
           </wp:cNvGraphicFramePr>
@@ -1412,7 +1427,7 @@
             <a:graphicData uri="http://schemas.openxmlformats.org/drawingml/2006/picture">
               <pic:pic xmlns:pic="http://schemas.openxmlformats.org/drawingml/2006/picture">
                 <pic:nvPicPr>
-                  <pic:cNvPr id="3" name="image1.png" descr=""/>
+                  <pic:cNvPr id="3" name="image1.png"/>
                   <pic:cNvPicPr>
                     <a:picLocks noChangeAspect="1" noChangeArrowheads="1"/>
                   </pic:cNvPicPr>
@@ -1424,7 +1439,7 @@
                     <a:fillRect/>
                   </a:stretch>
                 </pic:blipFill>
-                <pic:spPr bwMode="auto">
+                <pic:spPr>
                   <a:xfrm>
                     <a:off x="0" y="0"/>
                     <a:ext cx="842645" cy="735965"/>
@@ -1438,10 +1453,15 @@
           </a:graphic>
         </wp:anchor>
       </w:drawing>
+    </w:r>
+    <w:r>
+      <w:rPr>
+        <w:color w:val="000000"/>
+      </w:rPr>
       <mc:AlternateContent>
         <mc:Choice Requires="wps">
           <w:drawing>
-            <wp:anchor behindDoc="1" distT="19050" distB="19685" distL="19685" distR="19685" simplePos="0" locked="0" layoutInCell="1" allowOverlap="1" relativeHeight="7" wp14:anchorId="7C07D485">
+            <wp:anchor distT="19050" distB="19685" distL="19685" distR="19685" simplePos="0" relativeHeight="251660288" behindDoc="1" locked="0" layoutInCell="1" allowOverlap="1">
               <wp:simplePos x="0" y="0"/>
               <wp:positionH relativeFrom="column">
                 <wp:posOffset>-88900</wp:posOffset>
@@ -1453,10 +1473,11 @@
               <wp:effectExtent l="19685" t="19050" r="19685" b="19685"/>
               <wp:wrapNone/>
               <wp:docPr id="4" name="Conector recto de flecha 218"/>
+              <wp:cNvGraphicFramePr/>
               <a:graphic xmlns:a="http://schemas.openxmlformats.org/drawingml/2006/main">
                 <a:graphicData uri="http://schemas.microsoft.com/office/word/2010/wordprocessingShape">
                   <wps:wsp>
-                    <wps:cNvSpPr/>
+                    <wps:cNvCnPr/>
                     <wps:spPr>
                       <a:xfrm>
                         <a:off x="0" y="0"/>
@@ -1474,9 +1495,15 @@
                       </a:ln>
                     </wps:spPr>
                     <wps:style>
-                      <a:lnRef idx="0"/>
-                      <a:fillRef idx="0"/>
-                      <a:effectRef idx="0"/>
+                      <a:lnRef idx="0">
+                        <a:srgbClr val="FFFFFF"/>
+                      </a:lnRef>
+                      <a:fillRef idx="0">
+                        <a:srgbClr val="FFFFFF"/>
+                      </a:fillRef>
+                      <a:effectRef idx="0">
+                        <a:srgbClr val="FFFFFF"/>
+                      </a:effectRef>
                       <a:fontRef idx="minor"/>
                     </wps:style>
                     <wps:bodyPr/>
@@ -1488,22 +1515,24 @@
         </mc:Choice>
         <mc:Fallback>
           <w:pict>
-            <v:shapetype id="_x0000_t32" coordsize="21600,21600" o:spt="32" path="m,l21600,21600nfe">
-              <v:stroke joinstyle="miter"/>
-              <v:path gradientshapeok="t" o:connecttype="rect" textboxrect="0,0,21600,21600"/>
-            </v:shapetype>
-            <v:shape id="shape_0" ID="Conector recto de flecha 218" path="m0,0l-2147483648,-2147483647e" stroked="t" o:allowincell="f" style="position:absolute;margin-left:-7pt;margin-top:50pt;width:471.7pt;height:4.45pt;mso-wrap-style:none;v-text-anchor:middle" wp14:anchorId="7C07D485" type="_x0000_t32">
-              <v:fill o:detectmouseclick="t" on="false"/>
-              <v:stroke color="#244061" weight="38160" joinstyle="round" endcap="flat"/>
-              <w10:wrap type="none"/>
+            <v:shape id="Conector recto de flecha 218" o:spid="_x0000_s1026" o:spt="32" type="#_x0000_t32" style="position:absolute;left:0pt;margin-left:-7pt;margin-top:50pt;height:4.5pt;width:471.75pt;z-index:-251656192;mso-width-relative:page;mso-height-relative:page;" filled="f" stroked="t" coordsize="21600,21600" o:gfxdata="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">
+              <v:fill on="f" focussize="0,0"/>
+              <v:stroke weight="3pt" color="#244061" joinstyle="round"/>
+              <v:imagedata o:title=""/>
+              <o:lock v:ext="edit" aspectratio="f"/>
             </v:shape>
           </w:pict>
         </mc:Fallback>
       </mc:AlternateContent>
+    </w:r>
+    <w:r>
+      <w:rPr>
+        <w:color w:val="000000"/>
+      </w:rPr>
       <mc:AlternateContent>
         <mc:Choice Requires="wps">
           <w:drawing>
-            <wp:anchor behindDoc="1" distT="19050" distB="19685" distL="19050" distR="19685" simplePos="0" locked="0" layoutInCell="1" allowOverlap="1" relativeHeight="9" wp14:anchorId="30119EAF">
+            <wp:anchor distT="19050" distB="19685" distL="19050" distR="19685" simplePos="0" relativeHeight="251660288" behindDoc="1" locked="0" layoutInCell="1" allowOverlap="1">
               <wp:simplePos x="0" y="0"/>
               <wp:positionH relativeFrom="column">
                 <wp:posOffset>50800</wp:posOffset>
@@ -1515,10 +1544,11 @@
               <wp:effectExtent l="19050" t="19050" r="19685" b="19685"/>
               <wp:wrapNone/>
               <wp:docPr id="5" name="Conector recto de flecha 220"/>
+              <wp:cNvGraphicFramePr/>
               <a:graphic xmlns:a="http://schemas.openxmlformats.org/drawingml/2006/main">
                 <a:graphicData uri="http://schemas.microsoft.com/office/word/2010/wordprocessingShape">
                   <wps:wsp>
-                    <wps:cNvSpPr/>
+                    <wps:cNvCnPr/>
                     <wps:spPr>
                       <a:xfrm>
                         <a:off x="0" y="0"/>
@@ -1530,15 +1560,21 @@
                       <a:noFill/>
                       <a:ln w="38100">
                         <a:solidFill>
-                          <a:srgbClr val="c0504d"/>
+                          <a:srgbClr val="C0504D"/>
                         </a:solidFill>
                         <a:round/>
                       </a:ln>
                     </wps:spPr>
                     <wps:style>
-                      <a:lnRef idx="0"/>
-                      <a:fillRef idx="0"/>
-                      <a:effectRef idx="0"/>
+                      <a:lnRef idx="0">
+                        <a:srgbClr val="FFFFFF"/>
+                      </a:lnRef>
+                      <a:fillRef idx="0">
+                        <a:srgbClr val="FFFFFF"/>
+                      </a:fillRef>
+                      <a:effectRef idx="0">
+                        <a:srgbClr val="FFFFFF"/>
+                      </a:effectRef>
                       <a:fontRef idx="minor"/>
                     </wps:style>
                     <wps:bodyPr/>
@@ -1550,10 +1586,11 @@
         </mc:Choice>
         <mc:Fallback>
           <w:pict>
-            <v:shape id="shape_0" ID="Conector recto de flecha 220" path="m0,0l-2147483648,-2147483647e" stroked="t" o:allowincell="f" style="position:absolute;margin-left:4pt;margin-top:54pt;width:448.45pt;height:4.35pt;mso-wrap-style:none;v-text-anchor:middle" wp14:anchorId="30119EAF" type="_x0000_t32">
-              <v:fill o:detectmouseclick="t" on="false"/>
-              <v:stroke color="#c0504d" weight="38160" joinstyle="round" endcap="flat"/>
-              <w10:wrap type="none"/>
+            <v:shape id="Conector recto de flecha 220" o:spid="_x0000_s1026" o:spt="32" type="#_x0000_t32" style="position:absolute;left:0pt;margin-left:4pt;margin-top:54pt;height:4.4pt;width:448.5pt;z-index:-251656192;mso-width-relative:page;mso-height-relative:page;" filled="f" stroked="t" coordsize="21600,21600" o:gfxdata="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">
+              <v:fill on="f" focussize="0,0"/>
+              <v:stroke weight="3pt" color="#C0504D" joinstyle="round"/>
+              <v:imagedata o:title=""/>
+              <o:lock v:ext="edit" aspectratio="f"/>
             </v:shape>
           </w:pict>
         </mc:Fallback>
@@ -1562,11 +1599,25 @@
   </w:p>
   <w:p>
     <w:pPr>
-      <w:pStyle w:val="Normal"/>
       <w:tabs>
-        <w:tab w:val="clear" w:pos="720"/>
-        <w:tab w:val="center" w:pos="4252" w:leader="none"/>
-        <w:tab w:val="right" w:pos="8504" w:leader="none"/>
+        <w:tab w:val="center" w:pos="4252"/>
+        <w:tab w:val="right" w:pos="8504"/>
+      </w:tabs>
+      <w:rPr>
+        <w:color w:val="000000"/>
+      </w:rPr>
+    </w:pPr>
+  </w:p>
+</w:hdr>
+</file>
+
+<file path=word/header2.xml><?xml version="1.0" encoding="utf-8"?>
+<w:hdr xmlns:wpc="http://schemas.microsoft.com/office/word/2010/wordprocessingCanvas" xmlns:mc="http://schemas.openxmlformats.org/markup-compatibility/2006" xmlns:o="urn:schemas-microsoft-com:office:office" xmlns:r="http://schemas.openxmlformats.org/officeDocument/2006/relationships" xmlns:m="http://schemas.openxmlformats.org/officeDocument/2006/math" xmlns:v="urn:schemas-microsoft-com:vml" xmlns:wp14="http://schemas.microsoft.com/office/word/2010/wordprocessingDrawing" xmlns:wp="http://schemas.openxmlformats.org/drawingml/2006/wordprocessingDrawing" xmlns:w10="urn:schemas-microsoft-com:office:word" xmlns:w="http://schemas.openxmlformats.org/wordprocessingml/2006/main" xmlns:w14="http://schemas.microsoft.com/office/word/2010/wordml" xmlns:w15="http://schemas.microsoft.com/office/word/2012/wordml" xmlns:wpg="http://schemas.microsoft.com/office/word/2010/wordprocessingGroup" xmlns:wpi="http://schemas.microsoft.com/office/word/2010/wordprocessingInk" xmlns:wne="http://schemas.microsoft.com/office/word/2006/wordml" xmlns:wps="http://schemas.microsoft.com/office/word/2010/wordprocessingShape" xmlns:wpsCustomData="http://www.wps.cn/officeDocument/2013/wpsCustomData" mc:Ignorable="w14 w15 wp14">
+  <w:p>
+    <w:pPr>
+      <w:tabs>
+        <w:tab w:val="center" w:pos="4252"/>
+        <w:tab w:val="right" w:pos="8504"/>
       </w:tabs>
       <w:rPr>
         <w:color w:val="000000"/>
@@ -1576,20 +1627,65 @@
       <w:rPr>
         <w:color w:val="000000"/>
       </w:rPr>
+      <w:drawing>
+        <wp:anchor distT="0" distB="0" distL="0" distR="0" simplePos="0" relativeHeight="251659264" behindDoc="1" locked="0" layoutInCell="1" allowOverlap="1">
+          <wp:simplePos x="0" y="0"/>
+          <wp:positionH relativeFrom="margin">
+            <wp:align>center</wp:align>
+          </wp:positionH>
+          <wp:positionV relativeFrom="margin">
+            <wp:align>center</wp:align>
+          </wp:positionV>
+          <wp:extent cx="5852795" cy="5852795"/>
+          <wp:effectExtent l="0" t="0" r="0" b="0"/>
+          <wp:wrapNone/>
+          <wp:docPr id="1" name="WordPictureWatermark1"/>
+          <wp:cNvGraphicFramePr>
+            <a:graphicFrameLocks xmlns:a="http://schemas.openxmlformats.org/drawingml/2006/main" noChangeAspect="1"/>
+          </wp:cNvGraphicFramePr>
+          <a:graphic xmlns:a="http://schemas.openxmlformats.org/drawingml/2006/main">
+            <a:graphicData uri="http://schemas.openxmlformats.org/drawingml/2006/picture">
+              <pic:pic xmlns:pic="http://schemas.openxmlformats.org/drawingml/2006/picture">
+                <pic:nvPicPr>
+                  <pic:cNvPr id="1" name="WordPictureWatermark1"/>
+                  <pic:cNvPicPr>
+                    <a:picLocks noChangeAspect="1" noChangeArrowheads="1"/>
+                  </pic:cNvPicPr>
+                </pic:nvPicPr>
+                <pic:blipFill>
+                  <a:blip r:embed="rId1">
+                    <a:lum bright="70000" contrast="-70000"/>
+                  </a:blip>
+                  <a:stretch>
+                    <a:fillRect/>
+                  </a:stretch>
+                </pic:blipFill>
+                <pic:spPr>
+                  <a:xfrm>
+                    <a:off x="0" y="0"/>
+                    <a:ext cx="5852795" cy="5852795"/>
+                  </a:xfrm>
+                  <a:prstGeom prst="rect">
+                    <a:avLst/>
+                  </a:prstGeom>
+                </pic:spPr>
+              </pic:pic>
+            </a:graphicData>
+          </a:graphic>
+        </wp:anchor>
+      </w:drawing>
     </w:r>
   </w:p>
 </w:hdr>
 </file>
 
 <file path=word/header3.xml><?xml version="1.0" encoding="utf-8"?>
-<w:hdr xmlns:o="urn:schemas-microsoft-com:office:office" xmlns:r="http://schemas.openxmlformats.org/officeDocument/2006/relationships" xmlns:v="urn:schemas-microsoft-com:vml" xmlns:w="http://schemas.openxmlformats.org/wordprocessingml/2006/main" xmlns:w10="urn:schemas-microsoft-com:office:word" xmlns:wp="http://schemas.openxmlformats.org/drawingml/2006/wordprocessingDrawing" xmlns:wps="http://schemas.microsoft.com/office/word/2010/wordprocessingShape" xmlns:wpg="http://schemas.microsoft.com/office/word/2010/wordprocessingGroup" xmlns:mc="http://schemas.openxmlformats.org/markup-compatibility/2006" xmlns:wp14="http://schemas.microsoft.com/office/word/2010/wordprocessingDrawing" xmlns:w14="http://schemas.microsoft.com/office/word/2010/wordml" xmlns:w15="http://schemas.microsoft.com/office/word/2012/wordml" mc:Ignorable="w14 wp14 w15">
+<w:hdr xmlns:wpc="http://schemas.microsoft.com/office/word/2010/wordprocessingCanvas" xmlns:mc="http://schemas.openxmlformats.org/markup-compatibility/2006" xmlns:o="urn:schemas-microsoft-com:office:office" xmlns:r="http://schemas.openxmlformats.org/officeDocument/2006/relationships" xmlns:m="http://schemas.openxmlformats.org/officeDocument/2006/math" xmlns:v="urn:schemas-microsoft-com:vml" xmlns:wp14="http://schemas.microsoft.com/office/word/2010/wordprocessingDrawing" xmlns:wp="http://schemas.openxmlformats.org/drawingml/2006/wordprocessingDrawing" xmlns:w10="urn:schemas-microsoft-com:office:word" xmlns:w="http://schemas.openxmlformats.org/wordprocessingml/2006/main" xmlns:w14="http://schemas.microsoft.com/office/word/2010/wordml" xmlns:w15="http://schemas.microsoft.com/office/word/2012/wordml" xmlns:wpg="http://schemas.microsoft.com/office/word/2010/wordprocessingGroup" xmlns:wpi="http://schemas.microsoft.com/office/word/2010/wordprocessingInk" xmlns:wne="http://schemas.microsoft.com/office/word/2006/wordml" xmlns:wps="http://schemas.microsoft.com/office/word/2010/wordprocessingShape" xmlns:wpsCustomData="http://www.wps.cn/officeDocument/2013/wpsCustomData" mc:Ignorable="w14 w15 wp14">
   <w:p>
     <w:pPr>
-      <w:pStyle w:val="Normal"/>
       <w:tabs>
-        <w:tab w:val="clear" w:pos="720"/>
-        <w:tab w:val="center" w:pos="4252" w:leader="none"/>
-        <w:tab w:val="right" w:pos="8504" w:leader="none"/>
+        <w:tab w:val="center" w:pos="4252"/>
+        <w:tab w:val="right" w:pos="8504"/>
       </w:tabs>
       <w:rPr>
         <w:color w:val="000000"/>
@@ -1602,7 +1698,7 @@
       <mc:AlternateContent>
         <mc:Choice Requires="wps">
           <w:drawing>
-            <wp:anchor behindDoc="1" distT="0" distB="0" distL="0" distR="0" simplePos="0" locked="0" layoutInCell="1" allowOverlap="1" relativeHeight="3" wp14:anchorId="07B72386">
+            <wp:anchor distT="0" distB="0" distL="0" distR="0" simplePos="0" relativeHeight="251660288" behindDoc="1" locked="0" layoutInCell="1" allowOverlap="1">
               <wp:simplePos x="0" y="0"/>
               <wp:positionH relativeFrom="column">
                 <wp:posOffset>990600</wp:posOffset>
@@ -1614,6 +1710,7 @@
               <wp:effectExtent l="0" t="0" r="0" b="0"/>
               <wp:wrapNone/>
               <wp:docPr id="6" name="Rectángulo 219"/>
+              <wp:cNvGraphicFramePr/>
               <a:graphic xmlns:a="http://schemas.openxmlformats.org/drawingml/2006/main">
                 <a:graphicData uri="http://schemas.microsoft.com/office/word/2010/wordprocessingShape">
                   <wps:wsp>
@@ -1632,18 +1729,23 @@
                       </a:ln>
                     </wps:spPr>
                     <wps:style>
-                      <a:lnRef idx="0"/>
-                      <a:fillRef idx="0"/>
-                      <a:effectRef idx="0"/>
+                      <a:lnRef idx="0">
+                        <a:srgbClr val="FFFFFF"/>
+                      </a:lnRef>
+                      <a:fillRef idx="0">
+                        <a:srgbClr val="FFFFFF"/>
+                      </a:fillRef>
+                      <a:effectRef idx="0">
+                        <a:srgbClr val="FFFFFF"/>
+                      </a:effectRef>
                       <a:fontRef idx="minor"/>
                     </wps:style>
                     <wps:txbx>
                       <w:txbxContent>
                         <w:p>
                           <w:pPr>
-                            <w:pStyle w:val="Contenidodelmarco"/>
+                            <w:pStyle w:val="33"/>
                             <w:jc w:val="center"/>
-                            <w:rPr/>
                           </w:pPr>
                           <w:r>
                             <w:rPr>
@@ -1656,9 +1758,8 @@
                         </w:p>
                         <w:p>
                           <w:pPr>
-                            <w:pStyle w:val="Contenidodelmarco"/>
+                            <w:pStyle w:val="33"/>
                             <w:jc w:val="center"/>
-                            <w:rPr/>
                           </w:pPr>
                           <w:r>
                             <w:rPr>
@@ -1682,16 +1783,17 @@
         </mc:Choice>
         <mc:Fallback>
           <w:pict>
-            <v:rect id="shape_0" ID="Rectángulo 219" path="m0,0l-2147483645,0l-2147483645,-2147483646l0,-2147483646xe" stroked="f" o:allowincell="f" style="position:absolute;margin-left:78pt;margin-top:-16pt;width:303.7pt;height:61.45pt;mso-wrap-style:square;v-text-anchor:top" wp14:anchorId="07B72386">
-              <v:fill o:detectmouseclick="t" on="false"/>
-              <v:stroke color="#3465a4" joinstyle="round" endcap="flat"/>
+            <v:rect id="Rectángulo 219" o:spid="_x0000_s1026" o:spt="1" style="position:absolute;left:0pt;margin-left:78pt;margin-top:-16pt;height:61.5pt;width:303.75pt;z-index:-251656192;mso-width-relative:page;mso-height-relative:page;" filled="f" stroked="f" coordsize="21600,21600" o:gfxdata="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">
+              <v:fill on="f" focussize="0,0"/>
+              <v:stroke on="f" weight="0pt"/>
+              <v:imagedata o:title=""/>
+              <o:lock v:ext="edit" aspectratio="f"/>
               <v:textbox>
                 <w:txbxContent>
                   <w:p>
                     <w:pPr>
-                      <w:pStyle w:val="Contenidodelmarco"/>
+                      <w:pStyle w:val="33"/>
                       <w:jc w:val="center"/>
-                      <w:rPr/>
                     </w:pPr>
                     <w:r>
                       <w:rPr>
@@ -1704,9 +1806,8 @@
                   </w:p>
                   <w:p>
                     <w:pPr>
-                      <w:pStyle w:val="Contenidodelmarco"/>
+                      <w:pStyle w:val="33"/>
                       <w:jc w:val="center"/>
-                      <w:rPr/>
                     </w:pPr>
                     <w:r>
                       <w:rPr>
@@ -1719,13 +1820,17 @@
                   </w:p>
                 </w:txbxContent>
               </v:textbox>
-              <w10:wrap type="none"/>
             </v:rect>
           </w:pict>
         </mc:Fallback>
       </mc:AlternateContent>
+    </w:r>
+    <w:r>
+      <w:rPr>
+        <w:color w:val="000000"/>
+      </w:rPr>
       <w:drawing>
-        <wp:anchor behindDoc="1" distT="0" distB="0" distL="0" distR="0" simplePos="0" locked="0" layoutInCell="1" allowOverlap="1" relativeHeight="5">
+        <wp:anchor distT="0" distB="0" distL="0" distR="0" simplePos="0" relativeHeight="251660288" behindDoc="1" locked="0" layoutInCell="1" allowOverlap="1">
           <wp:simplePos x="0" y="0"/>
           <wp:positionH relativeFrom="column">
             <wp:posOffset>130810</wp:posOffset>
@@ -1736,7 +1841,7 @@
           <wp:extent cx="842645" cy="735965"/>
           <wp:effectExtent l="0" t="0" r="0" b="0"/>
           <wp:wrapNone/>
-          <wp:docPr id="7" name="image1.png" descr=""/>
+          <wp:docPr id="7" name="image1.png"/>
           <wp:cNvGraphicFramePr>
             <a:graphicFrameLocks xmlns:a="http://schemas.openxmlformats.org/drawingml/2006/main" noChangeAspect="1"/>
           </wp:cNvGraphicFramePr>
@@ -1744,7 +1849,7 @@
             <a:graphicData uri="http://schemas.openxmlformats.org/drawingml/2006/picture">
               <pic:pic xmlns:pic="http://schemas.openxmlformats.org/drawingml/2006/picture">
                 <pic:nvPicPr>
-                  <pic:cNvPr id="7" name="image1.png" descr=""/>
+                  <pic:cNvPr id="7" name="image1.png"/>
                   <pic:cNvPicPr>
                     <a:picLocks noChangeAspect="1" noChangeArrowheads="1"/>
                   </pic:cNvPicPr>
@@ -1756,7 +1861,7 @@
                     <a:fillRect/>
                   </a:stretch>
                 </pic:blipFill>
-                <pic:spPr bwMode="auto">
+                <pic:spPr>
                   <a:xfrm>
                     <a:off x="0" y="0"/>
                     <a:ext cx="842645" cy="735965"/>
@@ -1770,10 +1875,15 @@
           </a:graphic>
         </wp:anchor>
       </w:drawing>
+    </w:r>
+    <w:r>
+      <w:rPr>
+        <w:color w:val="000000"/>
+      </w:rPr>
       <mc:AlternateContent>
         <mc:Choice Requires="wps">
           <w:drawing>
-            <wp:anchor behindDoc="1" distT="19050" distB="19685" distL="19685" distR="19685" simplePos="0" locked="0" layoutInCell="1" allowOverlap="1" relativeHeight="7" wp14:anchorId="7C07D485">
+            <wp:anchor distT="19050" distB="19685" distL="19685" distR="19685" simplePos="0" relativeHeight="251660288" behindDoc="1" locked="0" layoutInCell="1" allowOverlap="1">
               <wp:simplePos x="0" y="0"/>
               <wp:positionH relativeFrom="column">
                 <wp:posOffset>-88900</wp:posOffset>
@@ -1785,10 +1895,11 @@
               <wp:effectExtent l="19685" t="19050" r="19685" b="19685"/>
               <wp:wrapNone/>
               <wp:docPr id="8" name="Conector recto de flecha 218"/>
+              <wp:cNvGraphicFramePr/>
               <a:graphic xmlns:a="http://schemas.openxmlformats.org/drawingml/2006/main">
                 <a:graphicData uri="http://schemas.microsoft.com/office/word/2010/wordprocessingShape">
                   <wps:wsp>
-                    <wps:cNvSpPr/>
+                    <wps:cNvCnPr/>
                     <wps:spPr>
                       <a:xfrm>
                         <a:off x="0" y="0"/>
@@ -1806,9 +1917,15 @@
                       </a:ln>
                     </wps:spPr>
                     <wps:style>
-                      <a:lnRef idx="0"/>
-                      <a:fillRef idx="0"/>
-                      <a:effectRef idx="0"/>
+                      <a:lnRef idx="0">
+                        <a:srgbClr val="FFFFFF"/>
+                      </a:lnRef>
+                      <a:fillRef idx="0">
+                        <a:srgbClr val="FFFFFF"/>
+                      </a:fillRef>
+                      <a:effectRef idx="0">
+                        <a:srgbClr val="FFFFFF"/>
+                      </a:effectRef>
                       <a:fontRef idx="minor"/>
                     </wps:style>
                     <wps:bodyPr/>
@@ -1820,18 +1937,24 @@
         </mc:Choice>
         <mc:Fallback>
           <w:pict>
-            <v:shape id="shape_0" ID="Conector recto de flecha 218" path="m0,0l-2147483648,-2147483647e" stroked="t" o:allowincell="f" style="position:absolute;margin-left:-7pt;margin-top:50pt;width:471.7pt;height:4.45pt;mso-wrap-style:none;v-text-anchor:middle" wp14:anchorId="7C07D485" type="_x0000_t32">
-              <v:fill o:detectmouseclick="t" on="false"/>
-              <v:stroke color="#244061" weight="38160" joinstyle="round" endcap="flat"/>
-              <w10:wrap type="none"/>
+            <v:shape id="Conector recto de flecha 218" o:spid="_x0000_s1026" o:spt="32" type="#_x0000_t32" style="position:absolute;left:0pt;margin-left:-7pt;margin-top:50pt;height:4.5pt;width:471.75pt;z-index:-251656192;mso-width-relative:page;mso-height-relative:page;" filled="f" stroked="t" coordsize="21600,21600" o:gfxdata="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">
+              <v:fill on="f" focussize="0,0"/>
+              <v:stroke weight="3pt" color="#244061" joinstyle="round"/>
+              <v:imagedata o:title=""/>
+              <o:lock v:ext="edit" aspectratio="f"/>
             </v:shape>
           </w:pict>
         </mc:Fallback>
       </mc:AlternateContent>
+    </w:r>
+    <w:r>
+      <w:rPr>
+        <w:color w:val="000000"/>
+      </w:rPr>
       <mc:AlternateContent>
         <mc:Choice Requires="wps">
           <w:drawing>
-            <wp:anchor behindDoc="1" distT="19050" distB="19685" distL="19050" distR="19685" simplePos="0" locked="0" layoutInCell="1" allowOverlap="1" relativeHeight="9" wp14:anchorId="30119EAF">
+            <wp:anchor distT="19050" distB="19685" distL="19050" distR="19685" simplePos="0" relativeHeight="251660288" behindDoc="1" locked="0" layoutInCell="1" allowOverlap="1">
               <wp:simplePos x="0" y="0"/>
               <wp:positionH relativeFrom="column">
                 <wp:posOffset>50800</wp:posOffset>
@@ -1843,10 +1966,11 @@
               <wp:effectExtent l="19050" t="19050" r="19685" b="19685"/>
               <wp:wrapNone/>
               <wp:docPr id="9" name="Conector recto de flecha 220"/>
+              <wp:cNvGraphicFramePr/>
               <a:graphic xmlns:a="http://schemas.openxmlformats.org/drawingml/2006/main">
                 <a:graphicData uri="http://schemas.microsoft.com/office/word/2010/wordprocessingShape">
                   <wps:wsp>
-                    <wps:cNvSpPr/>
+                    <wps:cNvCnPr/>
                     <wps:spPr>
                       <a:xfrm>
                         <a:off x="0" y="0"/>
@@ -1858,15 +1982,21 @@
                       <a:noFill/>
                       <a:ln w="38100">
                         <a:solidFill>
-                          <a:srgbClr val="c0504d"/>
+                          <a:srgbClr val="C0504D"/>
                         </a:solidFill>
                         <a:round/>
                       </a:ln>
                     </wps:spPr>
                     <wps:style>
-                      <a:lnRef idx="0"/>
-                      <a:fillRef idx="0"/>
-                      <a:effectRef idx="0"/>
+                      <a:lnRef idx="0">
+                        <a:srgbClr val="FFFFFF"/>
+                      </a:lnRef>
+                      <a:fillRef idx="0">
+                        <a:srgbClr val="FFFFFF"/>
+                      </a:fillRef>
+                      <a:effectRef idx="0">
+                        <a:srgbClr val="FFFFFF"/>
+                      </a:effectRef>
                       <a:fontRef idx="minor"/>
                     </wps:style>
                     <wps:bodyPr/>
@@ -1878,10 +2008,11 @@
         </mc:Choice>
         <mc:Fallback>
           <w:pict>
-            <v:shape id="shape_0" ID="Conector recto de flecha 220" path="m0,0l-2147483648,-2147483647e" stroked="t" o:allowincell="f" style="position:absolute;margin-left:4pt;margin-top:54pt;width:448.45pt;height:4.35pt;mso-wrap-style:none;v-text-anchor:middle" wp14:anchorId="30119EAF" type="_x0000_t32">
-              <v:fill o:detectmouseclick="t" on="false"/>
-              <v:stroke color="#c0504d" weight="38160" joinstyle="round" endcap="flat"/>
-              <w10:wrap type="none"/>
+            <v:shape id="Conector recto de flecha 220" o:spid="_x0000_s1026" o:spt="32" type="#_x0000_t32" style="position:absolute;left:0pt;margin-left:4pt;margin-top:54pt;height:4.4pt;width:448.5pt;z-index:-251656192;mso-width-relative:page;mso-height-relative:page;" filled="f" stroked="t" coordsize="21600,21600" o:gfxdata="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">
+              <v:fill on="f" focussize="0,0"/>
+              <v:stroke weight="3pt" color="#C0504D" joinstyle="round"/>
+              <v:imagedata o:title=""/>
+              <o:lock v:ext="edit" aspectratio="f"/>
             </v:shape>
           </w:pict>
         </mc:Fallback>
@@ -1890,426 +2021,188 @@
   </w:p>
   <w:p>
     <w:pPr>
-      <w:pStyle w:val="Normal"/>
       <w:tabs>
-        <w:tab w:val="clear" w:pos="720"/>
-        <w:tab w:val="center" w:pos="4252" w:leader="none"/>
-        <w:tab w:val="right" w:pos="8504" w:leader="none"/>
+        <w:tab w:val="center" w:pos="4252"/>
+        <w:tab w:val="right" w:pos="8504"/>
       </w:tabs>
       <w:rPr>
         <w:color w:val="000000"/>
       </w:rPr>
     </w:pPr>
-    <w:r>
-      <w:rPr>
-        <w:color w:val="000000"/>
-      </w:rPr>
-    </w:r>
   </w:p>
 </w:hdr>
 </file>
 
 <file path=word/styles.xml><?xml version="1.0" encoding="utf-8"?>
-<w:styles xmlns:w="http://schemas.openxmlformats.org/wordprocessingml/2006/main" xmlns:w14="http://schemas.microsoft.com/office/word/2010/wordml" xmlns:mc="http://schemas.openxmlformats.org/markup-compatibility/2006" mc:Ignorable="w14">
+<w:styles xmlns:mc="http://schemas.openxmlformats.org/markup-compatibility/2006" xmlns:o="urn:schemas-microsoft-com:office:office" xmlns:r="http://schemas.openxmlformats.org/officeDocument/2006/relationships" xmlns:m="http://schemas.openxmlformats.org/officeDocument/2006/math" xmlns:v="urn:schemas-microsoft-com:vml" xmlns:w="http://schemas.openxmlformats.org/wordprocessingml/2006/main" xmlns:w14="http://schemas.microsoft.com/office/word/2010/wordml" xmlns:w10="urn:schemas-microsoft-com:office:word" xmlns:sl="http://schemas.openxmlformats.org/schemaLibrary/2006/main" xmlns:wpsCustomData="http://www.wps.cn/officeDocument/2013/wpsCustomData" mc:Ignorable="w14">
   <w:docDefaults>
     <w:rPrDefault>
       <w:rPr>
         <w:rFonts w:ascii="Calibri" w:hAnsi="Calibri" w:eastAsia="Calibri" w:cs="Calibri"/>
-        <w:sz w:val="22"/>
-        <w:szCs w:val="22"/>
-        <w:lang w:val="es-ES" w:eastAsia="es-EC" w:bidi="ar-SA"/>
       </w:rPr>
     </w:rPrDefault>
-    <w:pPrDefault>
-      <w:pPr>
-        <w:suppressAutoHyphens w:val="true"/>
-      </w:pPr>
-    </w:pPrDefault>
+    <w:pPrDefault/>
   </w:docDefaults>
-  <w:latentStyles w:defLockedState="0" w:defUIPriority="99" w:defSemiHidden="0" w:defUnhideWhenUsed="0" w:defQFormat="0" w:count="376">
-    <w:lsdException w:name="Normal" w:uiPriority="0" w:qFormat="1"/>
-    <w:lsdException w:name="heading 1" w:uiPriority="9" w:qFormat="1"/>
-    <w:lsdException w:name="heading 2" w:uiPriority="9" w:semiHidden="1" w:unhideWhenUsed="1" w:qFormat="1"/>
-    <w:lsdException w:name="heading 3" w:uiPriority="9" w:semiHidden="1" w:unhideWhenUsed="1" w:qFormat="1"/>
-    <w:lsdException w:name="heading 4" w:uiPriority="9" w:semiHidden="1" w:unhideWhenUsed="1" w:qFormat="1"/>
-    <w:lsdException w:name="heading 5" w:uiPriority="9" w:semiHidden="1" w:unhideWhenUsed="1" w:qFormat="1"/>
-    <w:lsdException w:name="heading 6" w:uiPriority="9" w:semiHidden="1" w:unhideWhenUsed="1" w:qFormat="1"/>
-    <w:lsdException w:name="heading 7" w:uiPriority="9" w:semiHidden="1" w:unhideWhenUsed="1" w:qFormat="1"/>
-    <w:lsdException w:name="heading 8" w:uiPriority="9" w:semiHidden="1" w:unhideWhenUsed="1" w:qFormat="1"/>
-    <w:lsdException w:name="heading 9" w:uiPriority="9" w:semiHidden="1" w:unhideWhenUsed="1" w:qFormat="1"/>
-    <w:lsdException w:name="index 1" w:semiHidden="1" w:unhideWhenUsed="1"/>
-    <w:lsdException w:name="index 2" w:semiHidden="1" w:unhideWhenUsed="1"/>
-    <w:lsdException w:name="index 3" w:semiHidden="1" w:unhideWhenUsed="1"/>
-    <w:lsdException w:name="index 4" w:semiHidden="1" w:unhideWhenUsed="1"/>
-    <w:lsdException w:name="index 5" w:semiHidden="1" w:unhideWhenUsed="1"/>
-    <w:lsdException w:name="index 6" w:semiHidden="1" w:unhideWhenUsed="1"/>
-    <w:lsdException w:name="index 7" w:semiHidden="1" w:unhideWhenUsed="1"/>
-    <w:lsdException w:name="index 8" w:semiHidden="1" w:unhideWhenUsed="1"/>
-    <w:lsdException w:name="index 9" w:semiHidden="1" w:unhideWhenUsed="1"/>
-    <w:lsdException w:name="toc 1" w:uiPriority="39" w:semiHidden="1" w:unhideWhenUsed="1"/>
-    <w:lsdException w:name="toc 2" w:uiPriority="39" w:semiHidden="1" w:unhideWhenUsed="1"/>
-    <w:lsdException w:name="toc 3" w:uiPriority="39" w:semiHidden="1" w:unhideWhenUsed="1"/>
-    <w:lsdException w:name="toc 4" w:uiPriority="39" w:semiHidden="1" w:unhideWhenUsed="1"/>
-    <w:lsdException w:name="toc 5" w:uiPriority="39" w:semiHidden="1" w:unhideWhenUsed="1"/>
-    <w:lsdException w:name="toc 6" w:uiPriority="39" w:semiHidden="1" w:unhideWhenUsed="1"/>
-    <w:lsdException w:name="toc 7" w:uiPriority="39" w:semiHidden="1" w:unhideWhenUsed="1"/>
-    <w:lsdException w:name="toc 8" w:uiPriority="39" w:semiHidden="1" w:unhideWhenUsed="1"/>
-    <w:lsdException w:name="toc 9" w:uiPriority="39" w:semiHidden="1" w:unhideWhenUsed="1"/>
-    <w:lsdException w:name="Normal Indent" w:semiHidden="1" w:unhideWhenUsed="1"/>
-    <w:lsdException w:name="footnote text" w:semiHidden="1" w:unhideWhenUsed="1"/>
-    <w:lsdException w:name="annotation text" w:semiHidden="1" w:unhideWhenUsed="1"/>
-    <w:lsdException w:name="header" w:semiHidden="1" w:unhideWhenUsed="1"/>
-    <w:lsdException w:name="footer" w:semiHidden="1" w:unhideWhenUsed="1"/>
-    <w:lsdException w:name="index heading" w:semiHidden="1" w:unhideWhenUsed="1"/>
-    <w:lsdException w:name="caption" w:uiPriority="35" w:semiHidden="1" w:unhideWhenUsed="1" w:qFormat="1"/>
-    <w:lsdException w:name="table of figures" w:semiHidden="1" w:unhideWhenUsed="1"/>
-    <w:lsdException w:name="envelope address" w:semiHidden="1" w:unhideWhenUsed="1"/>
-    <w:lsdException w:name="envelope return" w:semiHidden="1" w:unhideWhenUsed="1"/>
-    <w:lsdException w:name="footnote reference" w:semiHidden="1" w:unhideWhenUsed="1"/>
-    <w:lsdException w:name="annotation reference" w:semiHidden="1" w:unhideWhenUsed="1"/>
-    <w:lsdException w:name="line number" w:semiHidden="1" w:unhideWhenUsed="1"/>
-    <w:lsdException w:name="page number" w:semiHidden="1" w:unhideWhenUsed="1"/>
-    <w:lsdException w:name="endnote reference" w:semiHidden="1" w:unhideWhenUsed="1"/>
-    <w:lsdException w:name="endnote text" w:semiHidden="1" w:unhideWhenUsed="1"/>
-    <w:lsdException w:name="table of authorities" w:semiHidden="1" w:unhideWhenUsed="1"/>
-    <w:lsdException w:name="macro" w:semiHidden="1" w:unhideWhenUsed="1"/>
-    <w:lsdException w:name="toa heading" w:semiHidden="1" w:unhideWhenUsed="1"/>
-    <w:lsdException w:name="List" w:semiHidden="1" w:unhideWhenUsed="1"/>
-    <w:lsdException w:name="List Bullet" w:semiHidden="1" w:unhideWhenUsed="1"/>
-    <w:lsdException w:name="List Number" w:semiHidden="1" w:unhideWhenUsed="1"/>
-    <w:lsdException w:name="List 2" w:semiHidden="1" w:unhideWhenUsed="1"/>
-    <w:lsdException w:name="List 3" w:semiHidden="1" w:unhideWhenUsed="1"/>
-    <w:lsdException w:name="List 4" w:semiHidden="1" w:unhideWhenUsed="1"/>
-    <w:lsdException w:name="List 5" w:semiHidden="1" w:unhideWhenUsed="1"/>
-    <w:lsdException w:name="List Bullet 2" w:semiHidden="1" w:unhideWhenUsed="1"/>
-    <w:lsdException w:name="List Bullet 3" w:semiHidden="1" w:unhideWhenUsed="1"/>
-    <w:lsdException w:name="List Bullet 4" w:semiHidden="1" w:unhideWhenUsed="1"/>
-    <w:lsdException w:name="List Bullet 5" w:semiHidden="1" w:unhideWhenUsed="1"/>
-    <w:lsdException w:name="List Number 2" w:semiHidden="1" w:unhideWhenUsed="1"/>
-    <w:lsdException w:name="List Number 3" w:semiHidden="1" w:unhideWhenUsed="1"/>
-    <w:lsdException w:name="List Number 4" w:semiHidden="1" w:unhideWhenUsed="1"/>
-    <w:lsdException w:name="List Number 5" w:semiHidden="1" w:unhideWhenUsed="1"/>
-    <w:lsdException w:name="Title" w:uiPriority="10" w:qFormat="1"/>
-    <w:lsdException w:name="Closing" w:semiHidden="1" w:unhideWhenUsed="1"/>
-    <w:lsdException w:name="Signature" w:semiHidden="1" w:unhideWhenUsed="1"/>
-    <w:lsdException w:name="Default Paragraph Font" w:uiPriority="1" w:semiHidden="1" w:unhideWhenUsed="1"/>
-    <w:lsdException w:name="Body Text" w:semiHidden="1" w:unhideWhenUsed="1"/>
-    <w:lsdException w:name="Body Text Indent" w:semiHidden="1" w:unhideWhenUsed="1"/>
-    <w:lsdException w:name="List Continue" w:semiHidden="1" w:unhideWhenUsed="1"/>
-    <w:lsdException w:name="List Continue 2" w:semiHidden="1" w:unhideWhenUsed="1"/>
-    <w:lsdException w:name="List Continue 3" w:semiHidden="1" w:unhideWhenUsed="1"/>
-    <w:lsdException w:name="List Continue 4" w:semiHidden="1" w:unhideWhenUsed="1"/>
-    <w:lsdException w:name="List Continue 5" w:semiHidden="1" w:unhideWhenUsed="1"/>
-    <w:lsdException w:name="Message Header" w:semiHidden="1" w:unhideWhenUsed="1"/>
-    <w:lsdException w:name="Subtitle" w:uiPriority="11" w:qFormat="1"/>
-    <w:lsdException w:name="Salutation" w:semiHidden="1" w:unhideWhenUsed="1"/>
-    <w:lsdException w:name="Date" w:semiHidden="1" w:unhideWhenUsed="1"/>
-    <w:lsdException w:name="Body Text First Indent" w:semiHidden="1" w:unhideWhenUsed="1"/>
-    <w:lsdException w:name="Body Text First Indent 2" w:semiHidden="1" w:unhideWhenUsed="1"/>
-    <w:lsdException w:name="Note Heading" w:semiHidden="1" w:unhideWhenUsed="1"/>
-    <w:lsdException w:name="Body Text 2" w:semiHidden="1" w:unhideWhenUsed="1"/>
-    <w:lsdException w:name="Body Text 3" w:semiHidden="1" w:unhideWhenUsed="1"/>
-    <w:lsdException w:name="Body Text Indent 2" w:semiHidden="1" w:unhideWhenUsed="1"/>
-    <w:lsdException w:name="Body Text Indent 3" w:semiHidden="1" w:unhideWhenUsed="1"/>
-    <w:lsdException w:name="Block Text" w:semiHidden="1" w:unhideWhenUsed="1"/>
-    <w:lsdException w:name="Hyperlink" w:semiHidden="1" w:unhideWhenUsed="1"/>
-    <w:lsdException w:name="FollowedHyperlink" w:semiHidden="1" w:unhideWhenUsed="1"/>
-    <w:lsdException w:name="Strong" w:uiPriority="22" w:qFormat="1"/>
-    <w:lsdException w:name="Emphasis" w:uiPriority="20" w:qFormat="1"/>
-    <w:lsdException w:name="Document Map" w:semiHidden="1" w:unhideWhenUsed="1"/>
-    <w:lsdException w:name="Plain Text" w:semiHidden="1" w:unhideWhenUsed="1"/>
-    <w:lsdException w:name="E-mail Signature" w:semiHidden="1" w:unhideWhenUsed="1"/>
-    <w:lsdException w:name="HTML Top of Form" w:semiHidden="1" w:unhideWhenUsed="1"/>
-    <w:lsdException w:name="HTML Bottom of Form" w:semiHidden="1" w:unhideWhenUsed="1"/>
-    <w:lsdException w:name="Normal (Web)" w:semiHidden="1" w:unhideWhenUsed="1"/>
-    <w:lsdException w:name="HTML Acronym" w:semiHidden="1" w:unhideWhenUsed="1"/>
-    <w:lsdException w:name="HTML Address" w:semiHidden="1" w:unhideWhenUsed="1"/>
-    <w:lsdException w:name="HTML Cite" w:semiHidden="1" w:unhideWhenUsed="1"/>
-    <w:lsdException w:name="HTML Code" w:semiHidden="1" w:unhideWhenUsed="1"/>
-    <w:lsdException w:name="HTML Definition" w:semiHidden="1" w:unhideWhenUsed="1"/>
-    <w:lsdException w:name="HTML Keyboard" w:semiHidden="1" w:unhideWhenUsed="1"/>
-    <w:lsdException w:name="HTML Preformatted" w:semiHidden="1" w:unhideWhenUsed="1"/>
-    <w:lsdException w:name="HTML Sample" w:semiHidden="1" w:unhideWhenUsed="1"/>
-    <w:lsdException w:name="HTML Typewriter" w:semiHidden="1" w:unhideWhenUsed="1"/>
-    <w:lsdException w:name="HTML Variable" w:semiHidden="1" w:unhideWhenUsed="1"/>
-    <w:lsdException w:name="Normal Table" w:semiHidden="1" w:unhideWhenUsed="1"/>
-    <w:lsdException w:name="annotation subject" w:semiHidden="1" w:unhideWhenUsed="1"/>
-    <w:lsdException w:name="No List" w:semiHidden="1" w:unhideWhenUsed="1"/>
-    <w:lsdException w:name="Outline List 1" w:semiHidden="1" w:unhideWhenUsed="1"/>
-    <w:lsdException w:name="Outline List 2" w:semiHidden="1" w:unhideWhenUsed="1"/>
-    <w:lsdException w:name="Outline List 3" w:semiHidden="1" w:unhideWhenUsed="1"/>
-    <w:lsdException w:name="Table Simple 1" w:semiHidden="1" w:unhideWhenUsed="1"/>
-    <w:lsdException w:name="Table Simple 2" w:semiHidden="1" w:unhideWhenUsed="1"/>
-    <w:lsdException w:name="Table Simple 3" w:semiHidden="1" w:unhideWhenUsed="1"/>
-    <w:lsdException w:name="Table Classic 1" w:semiHidden="1" w:unhideWhenUsed="1"/>
-    <w:lsdException w:name="Table Classic 2" w:semiHidden="1" w:unhideWhenUsed="1"/>
-    <w:lsdException w:name="Table Classic 3" w:semiHidden="1" w:unhideWhenUsed="1"/>
-    <w:lsdException w:name="Table Classic 4" w:semiHidden="1" w:unhideWhenUsed="1"/>
-    <w:lsdException w:name="Table Colorful 1" w:semiHidden="1" w:unhideWhenUsed="1"/>
-    <w:lsdException w:name="Table Colorful 2" w:semiHidden="1" w:unhideWhenUsed="1"/>
-    <w:lsdException w:name="Table Colorful 3" w:semiHidden="1" w:unhideWhenUsed="1"/>
-    <w:lsdException w:name="Table Columns 1" w:semiHidden="1" w:unhideWhenUsed="1"/>
-    <w:lsdException w:name="Table Columns 2" w:semiHidden="1" w:unhideWhenUsed="1"/>
-    <w:lsdException w:name="Table Columns 3" w:semiHidden="1" w:unhideWhenUsed="1"/>
-    <w:lsdException w:name="Table Columns 4" w:semiHidden="1" w:unhideWhenUsed="1"/>
-    <w:lsdException w:name="Table Columns 5" w:semiHidden="1" w:unhideWhenUsed="1"/>
-    <w:lsdException w:name="Table Grid 1" w:semiHidden="1" w:unhideWhenUsed="1"/>
-    <w:lsdException w:name="Table Grid 2" w:semiHidden="1" w:unhideWhenUsed="1"/>
-    <w:lsdException w:name="Table Grid 3" w:semiHidden="1" w:unhideWhenUsed="1"/>
-    <w:lsdException w:name="Table Grid 4" w:semiHidden="1" w:unhideWhenUsed="1"/>
-    <w:lsdException w:name="Table Grid 5" w:semiHidden="1" w:unhideWhenUsed="1"/>
-    <w:lsdException w:name="Table Grid 6" w:semiHidden="1" w:unhideWhenUsed="1"/>
-    <w:lsdException w:name="Table Grid 7" w:semiHidden="1" w:unhideWhenUsed="1"/>
-    <w:lsdException w:name="Table Grid 8" w:semiHidden="1" w:unhideWhenUsed="1"/>
-    <w:lsdException w:name="Table List 1" w:semiHidden="1" w:unhideWhenUsed="1"/>
-    <w:lsdException w:name="Table List 2" w:semiHidden="1" w:unhideWhenUsed="1"/>
-    <w:lsdException w:name="Table List 3" w:semiHidden="1" w:unhideWhenUsed="1"/>
-    <w:lsdException w:name="Table List 4" w:semiHidden="1" w:unhideWhenUsed="1"/>
-    <w:lsdException w:name="Table List 5" w:semiHidden="1" w:unhideWhenUsed="1"/>
-    <w:lsdException w:name="Table List 6" w:semiHidden="1" w:unhideWhenUsed="1"/>
-    <w:lsdException w:name="Table List 7" w:semiHidden="1" w:unhideWhenUsed="1"/>
-    <w:lsdException w:name="Table List 8" w:semiHidden="1" w:unhideWhenUsed="1"/>
-    <w:lsdException w:name="Table 3D effects 1" w:semiHidden="1" w:unhideWhenUsed="1"/>
-    <w:lsdException w:name="Table 3D effects 2" w:semiHidden="1" w:unhideWhenUsed="1"/>
-    <w:lsdException w:name="Table 3D effects 3" w:semiHidden="1" w:unhideWhenUsed="1"/>
-    <w:lsdException w:name="Table Contemporary" w:semiHidden="1" w:unhideWhenUsed="1"/>
-    <w:lsdException w:name="Table Elegant" w:semiHidden="1" w:unhideWhenUsed="1"/>
-    <w:lsdException w:name="Table Professional" w:semiHidden="1" w:unhideWhenUsed="1"/>
-    <w:lsdException w:name="Table Subtle 1" w:semiHidden="1" w:unhideWhenUsed="1"/>
-    <w:lsdException w:name="Table Subtle 2" w:semiHidden="1" w:unhideWhenUsed="1"/>
-    <w:lsdException w:name="Table Web 1" w:semiHidden="1" w:unhideWhenUsed="1"/>
-    <w:lsdException w:name="Table Web 2" w:semiHidden="1" w:unhideWhenUsed="1"/>
-    <w:lsdException w:name="Table Web 3" w:semiHidden="1" w:unhideWhenUsed="1"/>
-    <w:lsdException w:name="Balloon Text" w:semiHidden="1" w:unhideWhenUsed="1"/>
-    <w:lsdException w:name="Table Grid" w:uiPriority="39"/>
-    <w:lsdException w:name="Table Theme" w:semiHidden="1" w:unhideWhenUsed="1"/>
-    <w:lsdException w:name="Placeholder Text" w:semiHidden="1"/>
-    <w:lsdException w:name="No Spacing" w:uiPriority="1" w:qFormat="1"/>
-    <w:lsdException w:name="Light Shading" w:uiPriority="60"/>
-    <w:lsdException w:name="Light List" w:uiPriority="61"/>
-    <w:lsdException w:name="Light Grid" w:uiPriority="62"/>
-    <w:lsdException w:name="Medium Shading 1" w:uiPriority="63"/>
-    <w:lsdException w:name="Medium Shading 2" w:uiPriority="64"/>
-    <w:lsdException w:name="Medium List 1" w:uiPriority="65"/>
-    <w:lsdException w:name="Medium List 2" w:uiPriority="66"/>
-    <w:lsdException w:name="Medium Grid 1" w:uiPriority="67"/>
-    <w:lsdException w:name="Medium Grid 2" w:uiPriority="68"/>
-    <w:lsdException w:name="Medium Grid 3" w:uiPriority="69"/>
-    <w:lsdException w:name="Dark List" w:uiPriority="70"/>
-    <w:lsdException w:name="Colorful Shading" w:uiPriority="71"/>
-    <w:lsdException w:name="Colorful List" w:uiPriority="72"/>
-    <w:lsdException w:name="Colorful Grid" w:uiPriority="73"/>
-    <w:lsdException w:name="Light Shading Accent 1" w:uiPriority="60"/>
-    <w:lsdException w:name="Light List Accent 1" w:uiPriority="61"/>
-    <w:lsdException w:name="Light Grid Accent 1" w:uiPriority="62"/>
-    <w:lsdException w:name="Medium Shading 1 Accent 1" w:uiPriority="63"/>
-    <w:lsdException w:name="Medium Shading 2 Accent 1" w:uiPriority="64"/>
-    <w:lsdException w:name="Medium List 1 Accent 1" w:uiPriority="65"/>
-    <w:lsdException w:name="Revision" w:semiHidden="1"/>
-    <w:lsdException w:name="List Paragraph" w:uiPriority="34" w:qFormat="1"/>
-    <w:lsdException w:name="Quote" w:uiPriority="29" w:qFormat="1"/>
-    <w:lsdException w:name="Intense Quote" w:uiPriority="30" w:qFormat="1"/>
-    <w:lsdException w:name="Medium List 2 Accent 1" w:uiPriority="66"/>
-    <w:lsdException w:name="Medium Grid 1 Accent 1" w:uiPriority="67"/>
-    <w:lsdException w:name="Medium Grid 2 Accent 1" w:uiPriority="68"/>
-    <w:lsdException w:name="Medium Grid 3 Accent 1" w:uiPriority="69"/>
-    <w:lsdException w:name="Dark List Accent 1" w:uiPriority="70"/>
-    <w:lsdException w:name="Colorful Shading Accent 1" w:uiPriority="71"/>
-    <w:lsdException w:name="Colorful List Accent 1" w:uiPriority="72"/>
-    <w:lsdException w:name="Colorful Grid Accent 1" w:uiPriority="73"/>
-    <w:lsdException w:name="Light Shading Accent 2" w:uiPriority="60"/>
-    <w:lsdException w:name="Light List Accent 2" w:uiPriority="61"/>
-    <w:lsdException w:name="Light Grid Accent 2" w:uiPriority="62"/>
-    <w:lsdException w:name="Medium Shading 1 Accent 2" w:uiPriority="63"/>
-    <w:lsdException w:name="Medium Shading 2 Accent 2" w:uiPriority="64"/>
-    <w:lsdException w:name="Medium List 1 Accent 2" w:uiPriority="65"/>
-    <w:lsdException w:name="Medium List 2 Accent 2" w:uiPriority="66"/>
-    <w:lsdException w:name="Medium Grid 1 Accent 2" w:uiPriority="67"/>
-    <w:lsdException w:name="Medium Grid 2 Accent 2" w:uiPriority="68"/>
-    <w:lsdException w:name="Medium Grid 3 Accent 2" w:uiPriority="69"/>
-    <w:lsdException w:name="Dark List Accent 2" w:uiPriority="70"/>
-    <w:lsdException w:name="Colorful Shading Accent 2" w:uiPriority="71"/>
-    <w:lsdException w:name="Colorful List Accent 2" w:uiPriority="72"/>
-    <w:lsdException w:name="Colorful Grid Accent 2" w:uiPriority="73"/>
-    <w:lsdException w:name="Light Shading Accent 3" w:uiPriority="60"/>
-    <w:lsdException w:name="Light List Accent 3" w:uiPriority="61"/>
-    <w:lsdException w:name="Light Grid Accent 3" w:uiPriority="62"/>
-    <w:lsdException w:name="Medium Shading 1 Accent 3" w:uiPriority="63"/>
-    <w:lsdException w:name="Medium Shading 2 Accent 3" w:uiPriority="64"/>
-    <w:lsdException w:name="Medium List 1 Accent 3" w:uiPriority="65"/>
-    <w:lsdException w:name="Medium List 2 Accent 3" w:uiPriority="66"/>
-    <w:lsdException w:name="Medium Grid 1 Accent 3" w:uiPriority="67"/>
-    <w:lsdException w:name="Medium Grid 2 Accent 3" w:uiPriority="68"/>
-    <w:lsdException w:name="Medium Grid 3 Accent 3" w:uiPriority="69"/>
-    <w:lsdException w:name="Dark List Accent 3" w:uiPriority="70"/>
-    <w:lsdException w:name="Colorful Shading Accent 3" w:uiPriority="71"/>
-    <w:lsdException w:name="Colorful List Accent 3" w:uiPriority="72"/>
-    <w:lsdException w:name="Colorful Grid Accent 3" w:uiPriority="73"/>
-    <w:lsdException w:name="Light Shading Accent 4" w:uiPriority="60"/>
-    <w:lsdException w:name="Light List Accent 4" w:uiPriority="61"/>
-    <w:lsdException w:name="Light Grid Accent 4" w:uiPriority="62"/>
-    <w:lsdException w:name="Medium Shading 1 Accent 4" w:uiPriority="63"/>
-    <w:lsdException w:name="Medium Shading 2 Accent 4" w:uiPriority="64"/>
-    <w:lsdException w:name="Medium List 1 Accent 4" w:uiPriority="65"/>
-    <w:lsdException w:name="Medium List 2 Accent 4" w:uiPriority="66"/>
-    <w:lsdException w:name="Medium Grid 1 Accent 4" w:uiPriority="67"/>
-    <w:lsdException w:name="Medium Grid 2 Accent 4" w:uiPriority="68"/>
-    <w:lsdException w:name="Medium Grid 3 Accent 4" w:uiPriority="69"/>
-    <w:lsdException w:name="Dark List Accent 4" w:uiPriority="70"/>
-    <w:lsdException w:name="Colorful Shading Accent 4" w:uiPriority="71"/>
-    <w:lsdException w:name="Colorful List Accent 4" w:uiPriority="72"/>
-    <w:lsdException w:name="Colorful Grid Accent 4" w:uiPriority="73"/>
-    <w:lsdException w:name="Light Shading Accent 5" w:uiPriority="60"/>
-    <w:lsdException w:name="Light List Accent 5" w:uiPriority="61"/>
-    <w:lsdException w:name="Light Grid Accent 5" w:uiPriority="62"/>
-    <w:lsdException w:name="Medium Shading 1 Accent 5" w:uiPriority="63"/>
-    <w:lsdException w:name="Medium Shading 2 Accent 5" w:uiPriority="64"/>
-    <w:lsdException w:name="Medium List 1 Accent 5" w:uiPriority="65"/>
-    <w:lsdException w:name="Medium List 2 Accent 5" w:uiPriority="66"/>
-    <w:lsdException w:name="Medium Grid 1 Accent 5" w:uiPriority="67"/>
-    <w:lsdException w:name="Medium Grid 2 Accent 5" w:uiPriority="68"/>
-    <w:lsdException w:name="Medium Grid 3 Accent 5" w:uiPriority="69"/>
-    <w:lsdException w:name="Dark List Accent 5" w:uiPriority="70"/>
-    <w:lsdException w:name="Colorful Shading Accent 5" w:uiPriority="71"/>
-    <w:lsdException w:name="Colorful List Accent 5" w:uiPriority="72"/>
-    <w:lsdException w:name="Colorful Grid Accent 5" w:uiPriority="73"/>
-    <w:lsdException w:name="Light Shading Accent 6" w:uiPriority="60"/>
-    <w:lsdException w:name="Light List Accent 6" w:uiPriority="61"/>
-    <w:lsdException w:name="Light Grid Accent 6" w:uiPriority="62"/>
-    <w:lsdException w:name="Medium Shading 1 Accent 6" w:uiPriority="63"/>
-    <w:lsdException w:name="Medium Shading 2 Accent 6" w:uiPriority="64"/>
-    <w:lsdException w:name="Medium List 1 Accent 6" w:uiPriority="65"/>
-    <w:lsdException w:name="Medium List 2 Accent 6" w:uiPriority="66"/>
-    <w:lsdException w:name="Medium Grid 1 Accent 6" w:uiPriority="67"/>
-    <w:lsdException w:name="Medium Grid 2 Accent 6" w:uiPriority="68"/>
-    <w:lsdException w:name="Medium Grid 3 Accent 6" w:uiPriority="69"/>
-    <w:lsdException w:name="Dark List Accent 6" w:uiPriority="70"/>
-    <w:lsdException w:name="Colorful Shading Accent 6" w:uiPriority="71"/>
-    <w:lsdException w:name="Colorful List Accent 6" w:uiPriority="72"/>
-    <w:lsdException w:name="Colorful Grid Accent 6" w:uiPriority="73"/>
-    <w:lsdException w:name="Subtle Emphasis" w:uiPriority="19" w:qFormat="1"/>
-    <w:lsdException w:name="Intense Emphasis" w:uiPriority="21" w:qFormat="1"/>
-    <w:lsdException w:name="Subtle Reference" w:uiPriority="31" w:qFormat="1"/>
-    <w:lsdException w:name="Intense Reference" w:uiPriority="32" w:qFormat="1"/>
-    <w:lsdException w:name="Book Title" w:uiPriority="33" w:qFormat="1"/>
-    <w:lsdException w:name="Bibliography" w:uiPriority="37" w:semiHidden="1" w:unhideWhenUsed="1"/>
-    <w:lsdException w:name="TOC Heading" w:uiPriority="39" w:semiHidden="1" w:unhideWhenUsed="1" w:qFormat="1"/>
-    <w:lsdException w:name="Plain Table 1" w:uiPriority="41"/>
-    <w:lsdException w:name="Plain Table 2" w:uiPriority="42"/>
-    <w:lsdException w:name="Plain Table 3" w:uiPriority="43"/>
-    <w:lsdException w:name="Plain Table 4" w:uiPriority="44"/>
-    <w:lsdException w:name="Plain Table 5" w:uiPriority="45"/>
-    <w:lsdException w:name="Grid Table Light" w:uiPriority="40"/>
-    <w:lsdException w:name="Grid Table 1 Light" w:uiPriority="46"/>
-    <w:lsdException w:name="Grid Table 2" w:uiPriority="47"/>
-    <w:lsdException w:name="Grid Table 3" w:uiPriority="48"/>
-    <w:lsdException w:name="Grid Table 4" w:uiPriority="49"/>
-    <w:lsdException w:name="Grid Table 5 Dark" w:uiPriority="50"/>
-    <w:lsdException w:name="Grid Table 6 Colorful" w:uiPriority="51"/>
-    <w:lsdException w:name="Grid Table 7 Colorful" w:uiPriority="52"/>
-    <w:lsdException w:name="Grid Table 1 Light Accent 1" w:uiPriority="46"/>
-    <w:lsdException w:name="Grid Table 2 Accent 1" w:uiPriority="47"/>
-    <w:lsdException w:name="Grid Table 3 Accent 1" w:uiPriority="48"/>
-    <w:lsdException w:name="Grid Table 4 Accent 1" w:uiPriority="49"/>
-    <w:lsdException w:name="Grid Table 5 Dark Accent 1" w:uiPriority="50"/>
-    <w:lsdException w:name="Grid Table 6 Colorful Accent 1" w:uiPriority="51"/>
-    <w:lsdException w:name="Grid Table 7 Colorful Accent 1" w:uiPriority="52"/>
-    <w:lsdException w:name="Grid Table 1 Light Accent 2" w:uiPriority="46"/>
-    <w:lsdException w:name="Grid Table 2 Accent 2" w:uiPriority="47"/>
-    <w:lsdException w:name="Grid Table 3 Accent 2" w:uiPriority="48"/>
-    <w:lsdException w:name="Grid Table 4 Accent 2" w:uiPriority="49"/>
-    <w:lsdException w:name="Grid Table 5 Dark Accent 2" w:uiPriority="50"/>
-    <w:lsdException w:name="Grid Table 6 Colorful Accent 2" w:uiPriority="51"/>
-    <w:lsdException w:name="Grid Table 7 Colorful Accent 2" w:uiPriority="52"/>
-    <w:lsdException w:name="Grid Table 1 Light Accent 3" w:uiPriority="46"/>
-    <w:lsdException w:name="Grid Table 2 Accent 3" w:uiPriority="47"/>
-    <w:lsdException w:name="Grid Table 3 Accent 3" w:uiPriority="48"/>
-    <w:lsdException w:name="Grid Table 4 Accent 3" w:uiPriority="49"/>
-    <w:lsdException w:name="Grid Table 5 Dark Accent 3" w:uiPriority="50"/>
-    <w:lsdException w:name="Grid Table 6 Colorful Accent 3" w:uiPriority="51"/>
-    <w:lsdException w:name="Grid Table 7 Colorful Accent 3" w:uiPriority="52"/>
-    <w:lsdException w:name="Grid Table 1 Light Accent 4" w:uiPriority="46"/>
-    <w:lsdException w:name="Grid Table 2 Accent 4" w:uiPriority="47"/>
-    <w:lsdException w:name="Grid Table 3 Accent 4" w:uiPriority="48"/>
-    <w:lsdException w:name="Grid Table 4 Accent 4" w:uiPriority="49"/>
-    <w:lsdException w:name="Grid Table 5 Dark Accent 4" w:uiPriority="50"/>
-    <w:lsdException w:name="Grid Table 6 Colorful Accent 4" w:uiPriority="51"/>
-    <w:lsdException w:name="Grid Table 7 Colorful Accent 4" w:uiPriority="52"/>
-    <w:lsdException w:name="Grid Table 1 Light Accent 5" w:uiPriority="46"/>
-    <w:lsdException w:name="Grid Table 2 Accent 5" w:uiPriority="47"/>
-    <w:lsdException w:name="Grid Table 3 Accent 5" w:uiPriority="48"/>
-    <w:lsdException w:name="Grid Table 4 Accent 5" w:uiPriority="49"/>
-    <w:lsdException w:name="Grid Table 5 Dark Accent 5" w:uiPriority="50"/>
-    <w:lsdException w:name="Grid Table 6 Colorful Accent 5" w:uiPriority="51"/>
-    <w:lsdException w:name="Grid Table 7 Colorful Accent 5" w:uiPriority="52"/>
-    <w:lsdException w:name="Grid Table 1 Light Accent 6" w:uiPriority="46"/>
-    <w:lsdException w:name="Grid Table 2 Accent 6" w:uiPriority="47"/>
-    <w:lsdException w:name="Grid Table 3 Accent 6" w:uiPriority="48"/>
-    <w:lsdException w:name="Grid Table 4 Accent 6" w:uiPriority="49"/>
-    <w:lsdException w:name="Grid Table 5 Dark Accent 6" w:uiPriority="50"/>
-    <w:lsdException w:name="Grid Table 6 Colorful Accent 6" w:uiPriority="51"/>
-    <w:lsdException w:name="Grid Table 7 Colorful Accent 6" w:uiPriority="52"/>
-    <w:lsdException w:name="List Table 1 Light" w:uiPriority="46"/>
-    <w:lsdException w:name="List Table 2" w:uiPriority="47"/>
-    <w:lsdException w:name="List Table 3" w:uiPriority="48"/>
-    <w:lsdException w:name="List Table 4" w:uiPriority="49"/>
-    <w:lsdException w:name="List Table 5 Dark" w:uiPriority="50"/>
-    <w:lsdException w:name="List Table 6 Colorful" w:uiPriority="51"/>
-    <w:lsdException w:name="List Table 7 Colorful" w:uiPriority="52"/>
-    <w:lsdException w:name="List Table 1 Light Accent 1" w:uiPriority="46"/>
-    <w:lsdException w:name="List Table 2 Accent 1" w:uiPriority="47"/>
-    <w:lsdException w:name="List Table 3 Accent 1" w:uiPriority="48"/>
-    <w:lsdException w:name="List Table 4 Accent 1" w:uiPriority="49"/>
-    <w:lsdException w:name="List Table 5 Dark Accent 1" w:uiPriority="50"/>
-    <w:lsdException w:name="List Table 6 Colorful Accent 1" w:uiPriority="51"/>
-    <w:lsdException w:name="List Table 7 Colorful Accent 1" w:uiPriority="52"/>
-    <w:lsdException w:name="List Table 1 Light Accent 2" w:uiPriority="46"/>
-    <w:lsdException w:name="List Table 2 Accent 2" w:uiPriority="47"/>
-    <w:lsdException w:name="List Table 3 Accent 2" w:uiPriority="48"/>
-    <w:lsdException w:name="List Table 4 Accent 2" w:uiPriority="49"/>
-    <w:lsdException w:name="List Table 5 Dark Accent 2" w:uiPriority="50"/>
-    <w:lsdException w:name="List Table 6 Colorful Accent 2" w:uiPriority="51"/>
-    <w:lsdException w:name="List Table 7 Colorful Accent 2" w:uiPriority="52"/>
-    <w:lsdException w:name="List Table 1 Light Accent 3" w:uiPriority="46"/>
-    <w:lsdException w:name="List Table 2 Accent 3" w:uiPriority="47"/>
-    <w:lsdException w:name="List Table 3 Accent 3" w:uiPriority="48"/>
-    <w:lsdException w:name="List Table 4 Accent 3" w:uiPriority="49"/>
-    <w:lsdException w:name="List Table 5 Dark Accent 3" w:uiPriority="50"/>
-    <w:lsdException w:name="List Table 6 Colorful Accent 3" w:uiPriority="51"/>
-    <w:lsdException w:name="List Table 7 Colorful Accent 3" w:uiPriority="52"/>
-    <w:lsdException w:name="List Table 1 Light Accent 4" w:uiPriority="46"/>
-    <w:lsdException w:name="List Table 2 Accent 4" w:uiPriority="47"/>
-    <w:lsdException w:name="List Table 3 Accent 4" w:uiPriority="48"/>
-    <w:lsdException w:name="List Table 4 Accent 4" w:uiPriority="49"/>
-    <w:lsdException w:name="List Table 5 Dark Accent 4" w:uiPriority="50"/>
-    <w:lsdException w:name="List Table 6 Colorful Accent 4" w:uiPriority="51"/>
-    <w:lsdException w:name="List Table 7 Colorful Accent 4" w:uiPriority="52"/>
-    <w:lsdException w:name="List Table 1 Light Accent 5" w:uiPriority="46"/>
-    <w:lsdException w:name="List Table 2 Accent 5" w:uiPriority="47"/>
-    <w:lsdException w:name="List Table 3 Accent 5" w:uiPriority="48"/>
-    <w:lsdException w:name="List Table 4 Accent 5" w:uiPriority="49"/>
-    <w:lsdException w:name="List Table 5 Dark Accent 5" w:uiPriority="50"/>
-    <w:lsdException w:name="List Table 6 Colorful Accent 5" w:uiPriority="51"/>
-    <w:lsdException w:name="List Table 7 Colorful Accent 5" w:uiPriority="52"/>
-    <w:lsdException w:name="List Table 1 Light Accent 6" w:uiPriority="46"/>
-    <w:lsdException w:name="List Table 2 Accent 6" w:uiPriority="47"/>
-    <w:lsdException w:name="List Table 3 Accent 6" w:uiPriority="48"/>
-    <w:lsdException w:name="List Table 4 Accent 6" w:uiPriority="49"/>
-    <w:lsdException w:name="List Table 5 Dark Accent 6" w:uiPriority="50"/>
-    <w:lsdException w:name="List Table 6 Colorful Accent 6" w:uiPriority="51"/>
-    <w:lsdException w:name="List Table 7 Colorful Accent 6" w:uiPriority="52"/>
-    <w:lsdException w:name="Mention" w:semiHidden="1" w:unhideWhenUsed="1"/>
-    <w:lsdException w:name="Smart Hyperlink" w:semiHidden="1" w:unhideWhenUsed="1"/>
-    <w:lsdException w:name="Hashtag" w:semiHidden="1" w:unhideWhenUsed="1"/>
-    <w:lsdException w:name="Unresolved Mention" w:semiHidden="1" w:unhideWhenUsed="1"/>
-    <w:lsdException w:name="Smart Link" w:semiHidden="1" w:unhideWhenUsed="1"/>
+  <w:latentStyles w:count="260" w:defQFormat="0" w:defUnhideWhenUsed="1" w:defSemiHidden="1" w:defUIPriority="99" w:defLockedState="0">
+    <w:lsdException w:qFormat="1" w:unhideWhenUsed="0" w:uiPriority="0" w:semiHidden="0" w:name="Normal"/>
+    <w:lsdException w:qFormat="1" w:unhideWhenUsed="0" w:uiPriority="9" w:semiHidden="0" w:name="heading 1"/>
+    <w:lsdException w:qFormat="1" w:uiPriority="9" w:name="heading 2"/>
+    <w:lsdException w:qFormat="1" w:uiPriority="9" w:name="heading 3"/>
+    <w:lsdException w:qFormat="1" w:uiPriority="9" w:name="heading 4"/>
+    <w:lsdException w:qFormat="1" w:uiPriority="9" w:name="heading 5"/>
+    <w:lsdException w:qFormat="1" w:uiPriority="9" w:name="heading 6"/>
+    <w:lsdException w:qFormat="1" w:uiPriority="9" w:name="heading 7"/>
+    <w:lsdException w:qFormat="1" w:uiPriority="9" w:name="heading 8"/>
+    <w:lsdException w:qFormat="1" w:uiPriority="9" w:name="heading 9"/>
+    <w:lsdException w:uiPriority="99" w:name="index 1"/>
+    <w:lsdException w:uiPriority="99" w:name="index 2"/>
+    <w:lsdException w:uiPriority="99" w:name="index 3"/>
+    <w:lsdException w:uiPriority="99" w:name="index 4"/>
+    <w:lsdException w:uiPriority="99" w:name="index 5"/>
+    <w:lsdException w:uiPriority="99" w:name="index 6"/>
+    <w:lsdException w:uiPriority="99" w:name="index 7"/>
+    <w:lsdException w:uiPriority="99" w:name="index 8"/>
+    <w:lsdException w:uiPriority="99" w:name="index 9"/>
+    <w:lsdException w:uiPriority="39" w:name="toc 1"/>
+    <w:lsdException w:uiPriority="39" w:name="toc 2"/>
+    <w:lsdException w:uiPriority="39" w:name="toc 3"/>
+    <w:lsdException w:uiPriority="39" w:name="toc 4"/>
+    <w:lsdException w:uiPriority="39" w:name="toc 5"/>
+    <w:lsdException w:uiPriority="39" w:name="toc 6"/>
+    <w:lsdException w:uiPriority="39" w:name="toc 7"/>
+    <w:lsdException w:uiPriority="39" w:name="toc 8"/>
+    <w:lsdException w:uiPriority="39" w:name="toc 9"/>
+    <w:lsdException w:uiPriority="99" w:name="Normal Indent"/>
+    <w:lsdException w:uiPriority="99" w:name="footnote text"/>
+    <w:lsdException w:uiPriority="99" w:name="annotation text"/>
+    <w:lsdException w:uiPriority="99" w:semiHidden="0" w:name="header"/>
+    <w:lsdException w:uiPriority="99" w:semiHidden="0" w:name="footer"/>
+    <w:lsdException w:uiPriority="99" w:name="index heading"/>
+    <w:lsdException w:qFormat="1" w:unhideWhenUsed="0" w:uiPriority="0" w:semiHidden="0" w:name="caption"/>
+    <w:lsdException w:uiPriority="99" w:name="table of figures"/>
+    <w:lsdException w:uiPriority="99" w:name="envelope address"/>
+    <w:lsdException w:uiPriority="99" w:name="envelope return"/>
+    <w:lsdException w:uiPriority="99" w:name="footnote reference"/>
+    <w:lsdException w:uiPriority="99" w:name="annotation reference"/>
+    <w:lsdException w:uiPriority="99" w:name="line number"/>
+    <w:lsdException w:uiPriority="99" w:name="page number"/>
+    <w:lsdException w:uiPriority="99" w:name="endnote reference"/>
+    <w:lsdException w:uiPriority="99" w:name="endnote text"/>
+    <w:lsdException w:uiPriority="99" w:name="table of authorities"/>
+    <w:lsdException w:uiPriority="99" w:name="macro"/>
+    <w:lsdException w:uiPriority="99" w:name="toa heading"/>
+    <w:lsdException w:unhideWhenUsed="0" w:uiPriority="0" w:semiHidden="0" w:name="List"/>
+    <w:lsdException w:uiPriority="99" w:name="List Bullet"/>
+    <w:lsdException w:uiPriority="99" w:name="List Number"/>
+    <w:lsdException w:uiPriority="99" w:name="List 2"/>
+    <w:lsdException w:uiPriority="99" w:name="List 3"/>
+    <w:lsdException w:uiPriority="99" w:name="List 4"/>
+    <w:lsdException w:uiPriority="99" w:name="List 5"/>
+    <w:lsdException w:uiPriority="99" w:name="List Bullet 2"/>
+    <w:lsdException w:uiPriority="99" w:name="List Bullet 3"/>
+    <w:lsdException w:uiPriority="99" w:name="List Bullet 4"/>
+    <w:lsdException w:uiPriority="99" w:name="List Bullet 5"/>
+    <w:lsdException w:uiPriority="99" w:name="List Number 2"/>
+    <w:lsdException w:uiPriority="99" w:name="List Number 3"/>
+    <w:lsdException w:uiPriority="99" w:name="List Number 4"/>
+    <w:lsdException w:uiPriority="99" w:name="List Number 5"/>
+    <w:lsdException w:qFormat="1" w:unhideWhenUsed="0" w:uiPriority="10" w:semiHidden="0" w:name="Title"/>
+    <w:lsdException w:uiPriority="99" w:name="Closing"/>
+    <w:lsdException w:uiPriority="99" w:name="Signature"/>
+    <w:lsdException w:qFormat="1" w:uiPriority="1" w:name="Default Paragraph Font"/>
+    <w:lsdException w:qFormat="1" w:unhideWhenUsed="0" w:uiPriority="1" w:semiHidden="0" w:name="Body Text"/>
+    <w:lsdException w:uiPriority="99" w:name="Body Text Indent"/>
+    <w:lsdException w:uiPriority="99" w:name="List Continue"/>
+    <w:lsdException w:uiPriority="99" w:name="List Continue 2"/>
+    <w:lsdException w:uiPriority="99" w:name="List Continue 3"/>
+    <w:lsdException w:uiPriority="99" w:name="List Continue 4"/>
+    <w:lsdException w:uiPriority="99" w:name="List Continue 5"/>
+    <w:lsdException w:uiPriority="99" w:name="Message Header"/>
+    <w:lsdException w:qFormat="1" w:unhideWhenUsed="0" w:uiPriority="11" w:semiHidden="0" w:name="Subtitle"/>
+    <w:lsdException w:uiPriority="99" w:name="Salutation"/>
+    <w:lsdException w:uiPriority="99" w:name="Date"/>
+    <w:lsdException w:uiPriority="99" w:name="Body Text First Indent"/>
+    <w:lsdException w:uiPriority="99" w:name="Body Text First Indent 2"/>
+    <w:lsdException w:uiPriority="99" w:name="Note Heading"/>
+    <w:lsdException w:uiPriority="99" w:name="Body Text 2"/>
+    <w:lsdException w:uiPriority="99" w:name="Body Text 3"/>
+    <w:lsdException w:uiPriority="99" w:name="Body Text Indent 2"/>
+    <w:lsdException w:uiPriority="99" w:name="Body Text Indent 3"/>
+    <w:lsdException w:uiPriority="99" w:name="Block Text"/>
+    <w:lsdException w:unhideWhenUsed="0" w:uiPriority="0" w:semiHidden="0" w:name="Hyperlink"/>
+    <w:lsdException w:uiPriority="99" w:name="FollowedHyperlink"/>
+    <w:lsdException w:qFormat="1" w:unhideWhenUsed="0" w:uiPriority="22" w:semiHidden="0" w:name="Strong"/>
+    <w:lsdException w:qFormat="1" w:unhideWhenUsed="0" w:uiPriority="20" w:semiHidden="0" w:name="Emphasis"/>
+    <w:lsdException w:uiPriority="99" w:name="Document Map"/>
+    <w:lsdException w:uiPriority="99" w:name="Plain Text"/>
+    <w:lsdException w:uiPriority="99" w:name="E-mail Signature"/>
+    <w:lsdException w:uiPriority="99" w:name="Normal (Web)"/>
+    <w:lsdException w:uiPriority="99" w:name="HTML Acronym"/>
+    <w:lsdException w:uiPriority="99" w:name="HTML Address"/>
+    <w:lsdException w:uiPriority="99" w:name="HTML Cite"/>
+    <w:lsdException w:uiPriority="99" w:name="HTML Code"/>
+    <w:lsdException w:uiPriority="99" w:name="HTML Definition"/>
+    <w:lsdException w:uiPriority="99" w:name="HTML Keyboard"/>
+    <w:lsdException w:uiPriority="99" w:name="HTML Preformatted"/>
+    <w:lsdException w:uiPriority="99" w:name="HTML Sample"/>
+    <w:lsdException w:uiPriority="99" w:name="HTML Typewriter"/>
+    <w:lsdException w:uiPriority="99" w:name="HTML Variable"/>
+    <w:lsdException w:uiPriority="99" w:name="Normal Table"/>
+    <w:lsdException w:uiPriority="99" w:name="annotation subject"/>
+    <w:lsdException w:uiPriority="99" w:name="Table Simple 1"/>
+    <w:lsdException w:uiPriority="99" w:name="Table Simple 2"/>
+    <w:lsdException w:uiPriority="99" w:name="Table Simple 3"/>
+    <w:lsdException w:uiPriority="99" w:name="Table Classic 1"/>
+    <w:lsdException w:uiPriority="99" w:name="Table Classic 2"/>
+    <w:lsdException w:uiPriority="99" w:name="Table Classic 3"/>
+    <w:lsdException w:uiPriority="99" w:name="Table Classic 4"/>
+    <w:lsdException w:uiPriority="99" w:name="Table Colorful 1"/>
+    <w:lsdException w:uiPriority="99" w:name="Table Colorful 2"/>
+    <w:lsdException w:uiPriority="99" w:name="Table Colorful 3"/>
+    <w:lsdException w:uiPriority="99" w:name="Table Columns 1"/>
+    <w:lsdException w:uiPriority="99" w:name="Table Columns 2"/>
+    <w:lsdException w:uiPriority="99" w:name="Table Columns 3"/>
+    <w:lsdException w:uiPriority="99" w:name="Table Columns 4"/>
+    <w:lsdException w:uiPriority="99" w:name="Table Columns 5"/>
+    <w:lsdException w:uiPriority="99" w:name="Table Grid 1"/>
+    <w:lsdException w:uiPriority="99" w:name="Table Grid 2"/>
+    <w:lsdException w:uiPriority="99" w:name="Table Grid 3"/>
+    <w:lsdException w:uiPriority="99" w:name="Table Grid 4"/>
+    <w:lsdException w:uiPriority="99" w:name="Table Grid 5"/>
+    <w:lsdException w:uiPriority="99" w:name="Table Grid 6"/>
+    <w:lsdException w:uiPriority="99" w:name="Table Grid 7"/>
+    <w:lsdException w:uiPriority="99" w:name="Table Grid 8"/>
+    <w:lsdException w:uiPriority="99" w:name="Table List 1"/>
+    <w:lsdException w:uiPriority="99" w:name="Table List 2"/>
+    <w:lsdException w:uiPriority="99" w:name="Table List 3"/>
+    <w:lsdException w:uiPriority="99" w:name="Table List 4"/>
+    <w:lsdException w:uiPriority="99" w:name="Table List 5"/>
+    <w:lsdException w:uiPriority="99" w:name="Table List 6"/>
+    <w:lsdException w:uiPriority="99" w:name="Table List 7"/>
+    <w:lsdException w:uiPriority="99" w:name="Table List 8"/>
+    <w:lsdException w:uiPriority="99" w:name="Table 3D effects 1"/>
+    <w:lsdException w:uiPriority="99" w:name="Table 3D effects 2"/>
+    <w:lsdException w:uiPriority="99" w:name="Table 3D effects 3"/>
+    <w:lsdException w:uiPriority="99" w:name="Table Contemporary"/>
+    <w:lsdException w:uiPriority="99" w:name="Table Elegant"/>
+    <w:lsdException w:uiPriority="99" w:name="Table Professional"/>
+    <w:lsdException w:uiPriority="99" w:name="Table Subtle 1"/>
+    <w:lsdException w:uiPriority="99" w:name="Table Subtle 2"/>
+    <w:lsdException w:uiPriority="99" w:name="Table Web 1"/>
+    <w:lsdException w:uiPriority="99" w:name="Table Web 2"/>
+    <w:lsdException w:uiPriority="99" w:name="Table Web 3"/>
+    <w:lsdException w:uiPriority="99" w:name="Balloon Text"/>
+    <w:lsdException w:unhideWhenUsed="0" w:uiPriority="39" w:semiHidden="0" w:name="Table Grid"/>
+    <w:lsdException w:uiPriority="99" w:name="Table Theme"/>
+    <w:lsdException w:qFormat="1" w:unhideWhenUsed="0" w:uiPriority="1" w:semiHidden="0" w:name="List Paragraph"/>
   </w:latentStyles>
-  <w:style w:type="paragraph" w:styleId="Normal" w:default="1">
+  <w:style w:type="paragraph" w:default="1" w:styleId="1">
     <w:name w:val="Normal"/>
     <w:qFormat/>
+    <w:uiPriority w:val="0"/>
     <w:pPr>
-      <w:widowControl w:val="false"/>
-      <w:suppressAutoHyphens w:val="true"/>
+      <w:widowControl w:val="0"/>
+      <w:suppressAutoHyphens/>
       <w:bidi w:val="0"/>
       <w:spacing w:before="0" w:after="0"/>
       <w:jc w:val="left"/>
@@ -2323,11 +2216,11 @@
       <w:lang w:val="es-ES" w:eastAsia="es-ES" w:bidi="es-ES"/>
     </w:rPr>
   </w:style>
-  <w:style w:type="paragraph" w:styleId="Heading1">
-    <w:name w:val="Heading 1"/>
-    <w:basedOn w:val="Normal"/>
+  <w:style w:type="paragraph" w:styleId="2">
+    <w:name w:val="heading 1"/>
+    <w:basedOn w:val="1"/>
+    <w:qFormat/>
     <w:uiPriority w:val="9"/>
-    <w:qFormat/>
     <w:pPr>
       <w:ind w:left="3670" w:right="4823"/>
       <w:jc w:val="center"/>
@@ -2338,16 +2231,16 @@
       <w:bCs/>
     </w:rPr>
   </w:style>
-  <w:style w:type="paragraph" w:styleId="Heading2">
-    <w:name w:val="Heading 2"/>
-    <w:basedOn w:val="Normal"/>
-    <w:next w:val="Normal"/>
-    <w:uiPriority w:val="9"/>
+  <w:style w:type="paragraph" w:styleId="3">
+    <w:name w:val="heading 2"/>
+    <w:basedOn w:val="1"/>
+    <w:next w:val="1"/>
     <w:semiHidden/>
     <w:unhideWhenUsed/>
     <w:qFormat/>
+    <w:uiPriority w:val="9"/>
     <w:pPr>
-      <w:keepNext w:val="true"/>
+      <w:keepNext/>
       <w:keepLines/>
       <w:spacing w:before="360" w:after="80"/>
       <w:outlineLvl w:val="1"/>
@@ -2358,16 +2251,16 @@
       <w:szCs w:val="36"/>
     </w:rPr>
   </w:style>
-  <w:style w:type="paragraph" w:styleId="Heading3">
-    <w:name w:val="Heading 3"/>
-    <w:basedOn w:val="Normal"/>
-    <w:next w:val="Normal"/>
-    <w:uiPriority w:val="9"/>
+  <w:style w:type="paragraph" w:styleId="4">
+    <w:name w:val="heading 3"/>
+    <w:basedOn w:val="1"/>
+    <w:next w:val="1"/>
     <w:semiHidden/>
     <w:unhideWhenUsed/>
     <w:qFormat/>
+    <w:uiPriority w:val="9"/>
     <w:pPr>
-      <w:keepNext w:val="true"/>
+      <w:keepNext/>
       <w:keepLines/>
       <w:spacing w:before="280" w:after="80"/>
       <w:outlineLvl w:val="2"/>
@@ -2378,16 +2271,16 @@
       <w:szCs w:val="28"/>
     </w:rPr>
   </w:style>
-  <w:style w:type="paragraph" w:styleId="Heading4">
-    <w:name w:val="Heading 4"/>
-    <w:basedOn w:val="Normal"/>
-    <w:next w:val="Normal"/>
-    <w:uiPriority w:val="9"/>
+  <w:style w:type="paragraph" w:styleId="5">
+    <w:name w:val="heading 4"/>
+    <w:basedOn w:val="1"/>
+    <w:next w:val="1"/>
     <w:semiHidden/>
     <w:unhideWhenUsed/>
     <w:qFormat/>
+    <w:uiPriority w:val="9"/>
     <w:pPr>
-      <w:keepNext w:val="true"/>
+      <w:keepNext/>
       <w:keepLines/>
       <w:spacing w:before="240" w:after="40"/>
       <w:outlineLvl w:val="3"/>
@@ -2398,16 +2291,16 @@
       <w:szCs w:val="24"/>
     </w:rPr>
   </w:style>
-  <w:style w:type="paragraph" w:styleId="Heading5">
-    <w:name w:val="Heading 5"/>
-    <w:basedOn w:val="Normal"/>
-    <w:next w:val="Normal"/>
-    <w:uiPriority w:val="9"/>
+  <w:style w:type="paragraph" w:styleId="6">
+    <w:name w:val="heading 5"/>
+    <w:basedOn w:val="1"/>
+    <w:next w:val="1"/>
     <w:semiHidden/>
     <w:unhideWhenUsed/>
     <w:qFormat/>
+    <w:uiPriority w:val="9"/>
     <w:pPr>
-      <w:keepNext w:val="true"/>
+      <w:keepNext/>
       <w:keepLines/>
       <w:spacing w:before="220" w:after="40"/>
       <w:outlineLvl w:val="4"/>
@@ -2416,16 +2309,16 @@
       <w:b/>
     </w:rPr>
   </w:style>
-  <w:style w:type="paragraph" w:styleId="Heading6">
-    <w:name w:val="Heading 6"/>
-    <w:basedOn w:val="Normal"/>
-    <w:next w:val="Normal"/>
-    <w:uiPriority w:val="9"/>
+  <w:style w:type="paragraph" w:styleId="7">
+    <w:name w:val="heading 6"/>
+    <w:basedOn w:val="1"/>
+    <w:next w:val="1"/>
     <w:semiHidden/>
     <w:unhideWhenUsed/>
     <w:qFormat/>
+    <w:uiPriority w:val="9"/>
     <w:pPr>
-      <w:keepNext w:val="true"/>
+      <w:keepNext/>
       <w:keepLines/>
       <w:spacing w:before="200" w:after="40"/>
       <w:outlineLvl w:val="5"/>
@@ -2436,148 +2329,40 @@
       <w:szCs w:val="20"/>
     </w:rPr>
   </w:style>
-  <w:style w:type="character" w:styleId="DefaultParagraphFont" w:default="1">
+  <w:style w:type="character" w:default="1" w:styleId="8">
     <w:name w:val="Default Paragraph Font"/>
-    <w:uiPriority w:val="1"/>
     <w:semiHidden/>
     <w:unhideWhenUsed/>
     <w:qFormat/>
-    <w:rPr/>
-  </w:style>
-  <w:style w:type="character" w:styleId="EncabezadoCar" w:customStyle="1">
-    <w:name w:val="Encabezado Car"/>
-    <w:basedOn w:val="DefaultParagraphFont"/>
-    <w:uiPriority w:val="99"/>
-    <w:qFormat/>
-    <w:rsid w:val="00c034af"/>
-    <w:rPr>
-      <w:rFonts w:ascii="Calibri" w:hAnsi="Calibri" w:eastAsia="Calibri" w:cs="Calibri"/>
-      <w:lang w:val="es-ES" w:eastAsia="es-ES" w:bidi="es-ES"/>
-    </w:rPr>
-  </w:style>
-  <w:style w:type="character" w:styleId="PiedepginaCar" w:customStyle="1">
-    <w:name w:val="Pie de página Car"/>
-    <w:basedOn w:val="DefaultParagraphFont"/>
-    <w:uiPriority w:val="99"/>
-    <w:qFormat/>
-    <w:rsid w:val="00c034af"/>
-    <w:rPr>
-      <w:rFonts w:ascii="Calibri" w:hAnsi="Calibri" w:eastAsia="Calibri" w:cs="Calibri"/>
-      <w:lang w:val="es-ES" w:eastAsia="es-ES" w:bidi="es-ES"/>
-    </w:rPr>
-  </w:style>
-  <w:style w:type="character" w:styleId="InternetLink">
-    <w:name w:val="Internet Link"/>
-    <w:basedOn w:val="DefaultParagraphFont"/>
-    <w:uiPriority w:val="99"/>
-    <w:unhideWhenUsed/>
-    <w:qFormat/>
-    <w:rsid w:val="00140f29"/>
-    <w:rPr>
-      <w:color w:themeColor="hyperlink" w:val="0000FF"/>
-      <w:u w:val="single"/>
-    </w:rPr>
-  </w:style>
-  <w:style w:type="character" w:styleId="UnresolvedMention">
-    <w:name w:val="Unresolved Mention"/>
-    <w:basedOn w:val="DefaultParagraphFont"/>
-    <w:uiPriority w:val="99"/>
+    <w:uiPriority w:val="1"/>
+  </w:style>
+  <w:style w:type="table" w:default="1" w:styleId="9">
+    <w:name w:val="Normal Table"/>
     <w:semiHidden/>
     <w:unhideWhenUsed/>
-    <w:qFormat/>
-    <w:rsid w:val="00140f29"/>
-    <w:rPr>
-      <w:color w:val="605E5C"/>
-      <w:shd w:fill="E1DFDD" w:val="clear"/>
-    </w:rPr>
-  </w:style>
-  <w:style w:type="character" w:styleId="InternetLink1">
-    <w:name w:val="Internet Link1"/>
-    <w:qFormat/>
+    <w:uiPriority w:val="99"/>
+    <w:tblPr>
+      <w:tblCellMar>
+        <w:top w:w="0" w:type="dxa"/>
+        <w:left w:w="108" w:type="dxa"/>
+        <w:bottom w:w="0" w:type="dxa"/>
+        <w:right w:w="108" w:type="dxa"/>
+      </w:tblCellMar>
+    </w:tblPr>
+  </w:style>
+  <w:style w:type="character" w:styleId="10">
+    <w:name w:val="Hyperlink"/>
+    <w:uiPriority w:val="0"/>
     <w:rPr>
       <w:color w:val="000080"/>
       <w:u w:val="single"/>
     </w:rPr>
   </w:style>
-  <w:style w:type="character" w:styleId="InternetLink2">
-    <w:name w:val="Internet Link2"/>
+  <w:style w:type="paragraph" w:styleId="11">
+    <w:name w:val="caption"/>
+    <w:basedOn w:val="1"/>
     <w:qFormat/>
-    <w:rPr>
-      <w:color w:val="000080"/>
-      <w:u w:val="single"/>
-    </w:rPr>
-  </w:style>
-  <w:style w:type="character" w:styleId="InternetLink3">
-    <w:name w:val="Internet Link3"/>
-    <w:qFormat/>
-    <w:rPr>
-      <w:color w:val="000080"/>
-      <w:u w:val="single"/>
-    </w:rPr>
-  </w:style>
-  <w:style w:type="character" w:styleId="InternetLink4">
-    <w:name w:val="Internet Link4"/>
-    <w:qFormat/>
-    <w:rPr>
-      <w:color w:val="000080"/>
-      <w:u w:val="single"/>
-    </w:rPr>
-  </w:style>
-  <w:style w:type="character" w:styleId="InternetLink5">
-    <w:name w:val="Internet Link5"/>
-    <w:qFormat/>
-    <w:rPr>
-      <w:color w:val="000080"/>
-      <w:u w:val="single"/>
-    </w:rPr>
-  </w:style>
-  <w:style w:type="character" w:styleId="Hyperlink">
-    <w:name w:val="Hyperlink"/>
-    <w:rPr>
-      <w:color w:val="000080"/>
-      <w:u w:val="single"/>
-    </w:rPr>
-  </w:style>
-  <w:style w:type="paragraph" w:styleId="Ttulo">
-    <w:name w:val="Título"/>
-    <w:basedOn w:val="Normal"/>
-    <w:next w:val="BodyText"/>
-    <w:qFormat/>
-    <w:pPr>
-      <w:keepNext w:val="true"/>
-      <w:spacing w:before="240" w:after="120"/>
-    </w:pPr>
-    <w:rPr>
-      <w:rFonts w:ascii="Liberation Sans" w:hAnsi="Liberation Sans" w:eastAsia="Microsoft YaHei" w:cs="Lucida Sans"/>
-      <w:sz w:val="28"/>
-      <w:szCs w:val="28"/>
-    </w:rPr>
-  </w:style>
-  <w:style w:type="paragraph" w:styleId="BodyText">
-    <w:name w:val="Body Text"/>
-    <w:basedOn w:val="Normal"/>
-    <w:uiPriority w:val="1"/>
-    <w:qFormat/>
-    <w:pPr/>
-    <w:rPr>
-      <w:b/>
-      <w:bCs/>
-      <w:sz w:val="13"/>
-      <w:szCs w:val="13"/>
-    </w:rPr>
-  </w:style>
-  <w:style w:type="paragraph" w:styleId="List">
-    <w:name w:val="List"/>
-    <w:basedOn w:val="BodyText"/>
-    <w:pPr/>
-    <w:rPr>
-      <w:rFonts w:cs="Lucida Sans"/>
-    </w:rPr>
-  </w:style>
-  <w:style w:type="paragraph" w:styleId="Caption">
-    <w:name w:val="Caption"/>
-    <w:basedOn w:val="Normal"/>
-    <w:qFormat/>
+    <w:uiPriority w:val="0"/>
     <w:pPr>
       <w:suppressLineNumbers/>
       <w:spacing w:before="120" w:after="120"/>
@@ -2590,100 +2375,60 @@
       <w:szCs w:val="24"/>
     </w:rPr>
   </w:style>
-  <w:style w:type="paragraph" w:styleId="ndice">
-    <w:name w:val="Índice"/>
-    <w:basedOn w:val="Normal"/>
-    <w:qFormat/>
+  <w:style w:type="paragraph" w:styleId="12">
+    <w:name w:val="header"/>
+    <w:basedOn w:val="1"/>
+    <w:link w:val="19"/>
+    <w:unhideWhenUsed/>
+    <w:uiPriority w:val="99"/>
     <w:pPr>
-      <w:suppressLineNumbers/>
+      <w:tabs>
+        <w:tab w:val="center" w:pos="4252"/>
+        <w:tab w:val="right" w:pos="8504"/>
+      </w:tabs>
     </w:pPr>
+  </w:style>
+  <w:style w:type="paragraph" w:styleId="13">
+    <w:name w:val="List"/>
+    <w:basedOn w:val="14"/>
+    <w:uiPriority w:val="0"/>
     <w:rPr>
       <w:rFonts w:cs="Lucida Sans"/>
     </w:rPr>
   </w:style>
-  <w:style w:type="paragraph" w:styleId="Title">
-    <w:name w:val="Title"/>
-    <w:basedOn w:val="Normal"/>
-    <w:next w:val="Normal"/>
-    <w:uiPriority w:val="10"/>
+  <w:style w:type="paragraph" w:styleId="14">
+    <w:name w:val="Body Text"/>
+    <w:basedOn w:val="1"/>
     <w:qFormat/>
-    <w:pPr>
-      <w:keepNext w:val="true"/>
-      <w:keepLines/>
-      <w:spacing w:before="480" w:after="120"/>
-    </w:pPr>
+    <w:uiPriority w:val="1"/>
     <w:rPr>
       <w:b/>
-      <w:sz w:val="72"/>
-      <w:szCs w:val="72"/>
+      <w:bCs/>
+      <w:sz w:val="13"/>
+      <w:szCs w:val="13"/>
     </w:rPr>
   </w:style>
-  <w:style w:type="paragraph" w:styleId="ListParagraph">
-    <w:name w:val="List Paragraph"/>
-    <w:basedOn w:val="Normal"/>
-    <w:uiPriority w:val="1"/>
-    <w:qFormat/>
-    <w:pPr/>
-    <w:rPr/>
-  </w:style>
-  <w:style w:type="paragraph" w:styleId="TableParagraph" w:customStyle="1">
-    <w:name w:val="Table Paragraph"/>
-    <w:basedOn w:val="Normal"/>
-    <w:uiPriority w:val="1"/>
-    <w:qFormat/>
-    <w:pPr>
-      <w:spacing w:lineRule="exact" w:line="239"/>
-      <w:ind w:left="120"/>
-    </w:pPr>
-    <w:rPr/>
-  </w:style>
-  <w:style w:type="paragraph" w:styleId="Cabeceraypie">
-    <w:name w:val="Cabecera y pie"/>
-    <w:basedOn w:val="Normal"/>
-    <w:qFormat/>
-    <w:pPr/>
-    <w:rPr/>
-  </w:style>
-  <w:style w:type="paragraph" w:styleId="Header">
-    <w:name w:val="Header"/>
-    <w:basedOn w:val="Normal"/>
-    <w:link w:val="EncabezadoCar"/>
+  <w:style w:type="paragraph" w:styleId="15">
+    <w:name w:val="footer"/>
+    <w:basedOn w:val="1"/>
+    <w:link w:val="20"/>
+    <w:unhideWhenUsed/>
     <w:uiPriority w:val="99"/>
-    <w:unhideWhenUsed/>
-    <w:rsid w:val="00c034af"/>
     <w:pPr>
       <w:tabs>
-        <w:tab w:val="clear" w:pos="720"/>
-        <w:tab w:val="center" w:pos="4252" w:leader="none"/>
-        <w:tab w:val="right" w:pos="8504" w:leader="none"/>
+        <w:tab w:val="center" w:pos="4252"/>
+        <w:tab w:val="right" w:pos="8504"/>
       </w:tabs>
     </w:pPr>
-    <w:rPr/>
-  </w:style>
-  <w:style w:type="paragraph" w:styleId="Footer">
-    <w:name w:val="Footer"/>
-    <w:basedOn w:val="Normal"/>
-    <w:link w:val="PiedepginaCar"/>
-    <w:uiPriority w:val="99"/>
-    <w:unhideWhenUsed/>
-    <w:rsid w:val="00c034af"/>
+  </w:style>
+  <w:style w:type="paragraph" w:styleId="16">
+    <w:name w:val="Subtitle"/>
+    <w:basedOn w:val="1"/>
+    <w:next w:val="1"/>
+    <w:qFormat/>
+    <w:uiPriority w:val="11"/>
     <w:pPr>
-      <w:tabs>
-        <w:tab w:val="clear" w:pos="720"/>
-        <w:tab w:val="center" w:pos="4252" w:leader="none"/>
-        <w:tab w:val="right" w:pos="8504" w:leader="none"/>
-      </w:tabs>
-    </w:pPr>
-    <w:rPr/>
-  </w:style>
-  <w:style w:type="paragraph" w:styleId="Subtitle">
-    <w:name w:val="Subtitle"/>
-    <w:basedOn w:val="Normal"/>
-    <w:next w:val="Normal"/>
-    <w:uiPriority w:val="11"/>
-    <w:qFormat/>
-    <w:pPr>
-      <w:keepNext w:val="true"/>
+      <w:keepNext/>
       <w:keepLines/>
       <w:spacing w:before="360" w:after="80"/>
     </w:pPr>
@@ -2695,65 +2440,27 @@
       <w:szCs w:val="48"/>
     </w:rPr>
   </w:style>
-  <w:style w:type="paragraph" w:styleId="Contenidodelmarco">
-    <w:name w:val="Contenido del marco"/>
-    <w:basedOn w:val="Normal"/>
+  <w:style w:type="paragraph" w:styleId="17">
+    <w:name w:val="Title"/>
+    <w:basedOn w:val="1"/>
+    <w:next w:val="1"/>
     <w:qFormat/>
-    <w:pPr/>
-    <w:rPr/>
-  </w:style>
-  <w:style w:type="numbering" w:styleId="Ningunalista" w:default="1">
-    <w:name w:val="Ninguna lista"/>
-    <w:uiPriority w:val="99"/>
-    <w:semiHidden/>
-    <w:unhideWhenUsed/>
-    <w:qFormat/>
-  </w:style>
-  <w:style w:type="table" w:default="1" w:styleId="Tablanormal">
-    <w:name w:val="Normal Table"/>
-    <w:uiPriority w:val="99"/>
-    <w:semiHidden/>
-    <w:unhideWhenUsed/>
-    <w:tblPr>
-      <w:tblCellMar>
-        <w:top w:w="0" w:type="dxa"/>
-        <w:left w:w="108" w:type="dxa"/>
-        <w:bottom w:w="0" w:type="dxa"/>
-        <w:right w:w="108" w:type="dxa"/>
-      </w:tblCellMar>
-    </w:tblPr>
-  </w:style>
-  <w:style w:type="table" w:customStyle="1" w:styleId="TableNormal">
-    <w:name w:val="Table Normal"/>
-    <w:tblPr>
-      <w:tblCellMar>
-        <w:top w:w="0" w:type="dxa"/>
-        <w:left w:w="0" w:type="dxa"/>
-        <w:bottom w:w="0" w:type="dxa"/>
-        <w:right w:w="0" w:type="dxa"/>
-      </w:tblCellMar>
-    </w:tblPr>
-  </w:style>
-  <w:style w:type="table" w:customStyle="1" w:styleId="TableNormal0">
-    <w:name w:val="Table Normal"/>
-    <w:uiPriority w:val="2"/>
-    <w:semiHidden/>
-    <w:unhideWhenUsed/>
-    <w:qFormat/>
-    <w:tblPr>
-      <w:tblCellMar>
-        <w:top w:w="0" w:type="dxa"/>
-        <w:left w:w="0" w:type="dxa"/>
-        <w:bottom w:w="0" w:type="dxa"/>
-        <w:right w:w="0" w:type="dxa"/>
-      </w:tblCellMar>
-    </w:tblPr>
-  </w:style>
-  <w:style w:type="table" w:styleId="Tablaconcuadrcula">
+    <w:uiPriority w:val="10"/>
+    <w:pPr>
+      <w:keepNext/>
+      <w:keepLines/>
+      <w:spacing w:before="480" w:after="120"/>
+    </w:pPr>
+    <w:rPr>
+      <w:b/>
+      <w:sz w:val="72"/>
+      <w:szCs w:val="72"/>
+    </w:rPr>
+  </w:style>
+  <w:style w:type="table" w:styleId="18">
     <w:name w:val="Table Grid"/>
-    <w:basedOn w:val="Tablanormal"/>
+    <w:basedOn w:val="9"/>
     <w:uiPriority w:val="39"/>
-    <w:rsid w:val="00707efd"/>
     <w:tblPr>
       <w:tblBorders>
         <w:top w:val="single" w:color="auto" w:sz="4" w:space="0"/>
@@ -2765,45 +2472,206 @@
       </w:tblBorders>
     </w:tblPr>
   </w:style>
+  <w:style w:type="character" w:customStyle="1" w:styleId="19">
+    <w:name w:val="Encabezado Car"/>
+    <w:basedOn w:val="8"/>
+    <w:link w:val="12"/>
+    <w:qFormat/>
+    <w:uiPriority w:val="99"/>
+    <w:rPr>
+      <w:rFonts w:ascii="Calibri" w:hAnsi="Calibri" w:eastAsia="Calibri" w:cs="Calibri"/>
+      <w:lang w:val="es-ES" w:eastAsia="es-ES" w:bidi="es-ES"/>
+    </w:rPr>
+  </w:style>
+  <w:style w:type="character" w:customStyle="1" w:styleId="20">
+    <w:name w:val="Pie de página Car"/>
+    <w:basedOn w:val="8"/>
+    <w:link w:val="15"/>
+    <w:qFormat/>
+    <w:uiPriority w:val="99"/>
+    <w:rPr>
+      <w:rFonts w:ascii="Calibri" w:hAnsi="Calibri" w:eastAsia="Calibri" w:cs="Calibri"/>
+      <w:lang w:val="es-ES" w:eastAsia="es-ES" w:bidi="es-ES"/>
+    </w:rPr>
+  </w:style>
+  <w:style w:type="character" w:customStyle="1" w:styleId="21">
+    <w:name w:val="Internet Link"/>
+    <w:basedOn w:val="8"/>
+    <w:unhideWhenUsed/>
+    <w:qFormat/>
+    <w:uiPriority w:val="99"/>
+    <w:rPr>
+      <w:color w:val="0000FF" w:themeColor="hyperlink"/>
+      <w:u w:val="single"/>
+    </w:rPr>
+  </w:style>
+  <w:style w:type="character" w:customStyle="1" w:styleId="22">
+    <w:name w:val="Unresolved Mention"/>
+    <w:basedOn w:val="8"/>
+    <w:semiHidden/>
+    <w:unhideWhenUsed/>
+    <w:qFormat/>
+    <w:uiPriority w:val="99"/>
+    <w:rPr>
+      <w:color w:val="605E5C"/>
+      <w:shd w:val="clear" w:fill="E1DFDD"/>
+    </w:rPr>
+  </w:style>
+  <w:style w:type="character" w:customStyle="1" w:styleId="23">
+    <w:name w:val="Internet Link1"/>
+    <w:qFormat/>
+    <w:uiPriority w:val="0"/>
+    <w:rPr>
+      <w:color w:val="000080"/>
+      <w:u w:val="single"/>
+    </w:rPr>
+  </w:style>
+  <w:style w:type="character" w:customStyle="1" w:styleId="24">
+    <w:name w:val="Internet Link2"/>
+    <w:qFormat/>
+    <w:uiPriority w:val="0"/>
+    <w:rPr>
+      <w:color w:val="000080"/>
+      <w:u w:val="single"/>
+    </w:rPr>
+  </w:style>
+  <w:style w:type="character" w:customStyle="1" w:styleId="25">
+    <w:name w:val="Internet Link3"/>
+    <w:qFormat/>
+    <w:uiPriority w:val="0"/>
+    <w:rPr>
+      <w:color w:val="000080"/>
+      <w:u w:val="single"/>
+    </w:rPr>
+  </w:style>
+  <w:style w:type="character" w:customStyle="1" w:styleId="26">
+    <w:name w:val="Internet Link4"/>
+    <w:qFormat/>
+    <w:uiPriority w:val="0"/>
+    <w:rPr>
+      <w:color w:val="000080"/>
+      <w:u w:val="single"/>
+    </w:rPr>
+  </w:style>
+  <w:style w:type="character" w:customStyle="1" w:styleId="27">
+    <w:name w:val="Internet Link5"/>
+    <w:qFormat/>
+    <w:uiPriority w:val="0"/>
+    <w:rPr>
+      <w:color w:val="000080"/>
+      <w:u w:val="single"/>
+    </w:rPr>
+  </w:style>
+  <w:style w:type="paragraph" w:customStyle="1" w:styleId="28">
+    <w:name w:val="Título1"/>
+    <w:basedOn w:val="1"/>
+    <w:next w:val="14"/>
+    <w:qFormat/>
+    <w:uiPriority w:val="0"/>
+    <w:pPr>
+      <w:keepNext/>
+      <w:spacing w:before="240" w:after="120"/>
+    </w:pPr>
+    <w:rPr>
+      <w:rFonts w:ascii="Liberation Sans" w:hAnsi="Liberation Sans" w:eastAsia="Microsoft YaHei" w:cs="Lucida Sans"/>
+      <w:sz w:val="28"/>
+      <w:szCs w:val="28"/>
+    </w:rPr>
+  </w:style>
+  <w:style w:type="paragraph" w:customStyle="1" w:styleId="29">
+    <w:name w:val="Índice"/>
+    <w:basedOn w:val="1"/>
+    <w:qFormat/>
+    <w:uiPriority w:val="0"/>
+    <w:pPr>
+      <w:suppressLineNumbers/>
+    </w:pPr>
+    <w:rPr>
+      <w:rFonts w:cs="Lucida Sans"/>
+    </w:rPr>
+  </w:style>
+  <w:style w:type="paragraph" w:styleId="30">
+    <w:name w:val="List Paragraph"/>
+    <w:basedOn w:val="1"/>
+    <w:qFormat/>
+    <w:uiPriority w:val="1"/>
+  </w:style>
+  <w:style w:type="paragraph" w:customStyle="1" w:styleId="31">
+    <w:name w:val="Table Paragraph"/>
+    <w:basedOn w:val="1"/>
+    <w:qFormat/>
+    <w:uiPriority w:val="1"/>
+    <w:pPr>
+      <w:spacing w:line="239" w:lineRule="exact"/>
+      <w:ind w:left="120"/>
+    </w:pPr>
+  </w:style>
+  <w:style w:type="paragraph" w:customStyle="1" w:styleId="32">
+    <w:name w:val="Cabecera y pie"/>
+    <w:basedOn w:val="1"/>
+    <w:qFormat/>
+    <w:uiPriority w:val="0"/>
+  </w:style>
+  <w:style w:type="paragraph" w:customStyle="1" w:styleId="33">
+    <w:name w:val="Contenido del marco"/>
+    <w:basedOn w:val="1"/>
+    <w:qFormat/>
+    <w:uiPriority w:val="0"/>
+  </w:style>
+  <w:style w:type="table" w:customStyle="1" w:styleId="34">
+    <w:name w:val="Table Normal"/>
+    <w:semiHidden/>
+    <w:unhideWhenUsed/>
+    <w:qFormat/>
+    <w:uiPriority w:val="2"/>
+    <w:tblPr>
+      <w:tblCellMar>
+        <w:top w:w="0" w:type="dxa"/>
+        <w:left w:w="0" w:type="dxa"/>
+        <w:bottom w:w="0" w:type="dxa"/>
+        <w:right w:w="0" w:type="dxa"/>
+      </w:tblCellMar>
+    </w:tblPr>
+  </w:style>
 </w:styles>
 </file>
 
 <file path=word/theme/theme1.xml><?xml version="1.0" encoding="utf-8"?>
-<a:theme xmlns:a="http://schemas.openxmlformats.org/drawingml/2006/main" xmlns:r="http://schemas.openxmlformats.org/officeDocument/2006/relationships" name="Office Theme">
+<a:theme xmlns:a="http://schemas.openxmlformats.org/drawingml/2006/main" name="Office Theme">
   <a:themeElements>
     <a:clrScheme name="Office">
       <a:dk1>
         <a:srgbClr val="000000"/>
       </a:dk1>
       <a:lt1>
-        <a:srgbClr val="ffffff"/>
+        <a:srgbClr val="FFFFFF"/>
       </a:lt1>
       <a:dk2>
-        <a:srgbClr val="1f497d"/>
+        <a:srgbClr val="1F497D"/>
       </a:dk2>
       <a:lt2>
-        <a:srgbClr val="eeece1"/>
+        <a:srgbClr val="EEECE1"/>
       </a:lt2>
       <a:accent1>
-        <a:srgbClr val="4f81bd"/>
+        <a:srgbClr val="4F81BD"/>
       </a:accent1>
       <a:accent2>
-        <a:srgbClr val="c0504d"/>
+        <a:srgbClr val="C0504D"/>
       </a:accent2>
       <a:accent3>
-        <a:srgbClr val="9bbb59"/>
+        <a:srgbClr val="9BBB59"/>
       </a:accent3>
       <a:accent4>
-        <a:srgbClr val="8064a2"/>
+        <a:srgbClr val="8064A2"/>
       </a:accent4>
       <a:accent5>
-        <a:srgbClr val="4bacc6"/>
+        <a:srgbClr val="4BACC6"/>
       </a:accent5>
       <a:accent6>
-        <a:srgbClr val="f79646"/>
+        <a:srgbClr val="F79646"/>
       </a:accent6>
       <a:hlink>
-        <a:srgbClr val="0000ff"/>
+        <a:srgbClr val="0000FF"/>
       </a:hlink>
       <a:folHlink>
         <a:srgbClr val="800080"/>
@@ -2811,17 +2679,17 @@
     </a:clrScheme>
     <a:fontScheme name="Office">
       <a:majorFont>
-        <a:latin typeface="Cambria" pitchFamily="0" charset="1"/>
+        <a:latin typeface="Cambria"/>
         <a:ea typeface=""/>
         <a:cs typeface=""/>
       </a:majorFont>
       <a:minorFont>
-        <a:latin typeface="Calibri" pitchFamily="0" charset="1"/>
+        <a:latin typeface="Calibri"/>
         <a:ea typeface=""/>
         <a:cs typeface=""/>
       </a:minorFont>
     </a:fontScheme>
-    <a:fmtScheme>
+    <a:fmtScheme name="">
       <a:fillStyleLst>
         <a:solidFill>
           <a:schemeClr val="phClr"/>
@@ -2845,7 +2713,7 @@
             </a:gs>
           </a:gsLst>
           <a:lin ang="16200000" scaled="1"/>
-          <a:tileRect l="0" t="0" r="0" b="0"/>
+          <a:tileRect/>
         </a:gradFill>
         <a:gradFill>
           <a:gsLst>
@@ -2866,7 +2734,7 @@
             </a:gs>
           </a:gsLst>
           <a:lin ang="16200000" scaled="0"/>
-          <a:tileRect l="0" t="0" r="0" b="0"/>
+          <a:tileRect/>
         </a:gradFill>
       </a:fillStyleLst>
       <a:lnStyleLst>
@@ -2917,7 +2785,7 @@
           <a:path path="circle">
             <a:fillToRect l="50000" t="-80000" r="50000" b="180000"/>
           </a:path>
-          <a:tileRect l="0" t="0" r="0" b="0"/>
+          <a:tileRect/>
         </a:gradFill>
         <a:gradFill>
           <a:gsLst>
@@ -2935,25 +2803,40 @@
           <a:path path="circle">
             <a:fillToRect l="50000" t="50000" r="50000" b="50000"/>
           </a:path>
-          <a:tileRect l="0" t="0" r="0" b="0"/>
+          <a:tileRect/>
         </a:gradFill>
       </a:bgFillStyleLst>
     </a:fmtScheme>
   </a:themeElements>
+  <a:objectDefaults/>
 </a:theme>
 </file>
 
 <file path=customXml/item1.xml><?xml version="1.0" encoding="utf-8"?>
+<s:customData xmlns="http://www.wps.cn/officeDocument/2013/wpsCustomData" xmlns:s="http://www.wps.cn/officeDocument/2013/wpsCustomData">
+  <customSectProps/>
+  <customShpExts>
+    <customShpInfo spid="_x0000_s1026" textRotate="1"/>
+  </customShpExts>
+</s:customData>
+</file>
+
+<file path=customXml/item2.xml><?xml version="1.0" encoding="utf-8"?>
 <go:gDocsCustomXmlDataStorage xmlns:go="http://customooxmlschemas.google.com/" xmlns:r="http://schemas.openxmlformats.org/officeDocument/2006/relationships" uri="GoogleDocsCustomDataVersion1">
   <go:docsCustomData roundtripDataSignature="AMtx7mjGm9EPNN4Io/maopNDz8nK1HcAbg==">AMUW2mUNFmW82U9J/Bs/0HaHwDA9uLxp40adu1mWGuFTPSFMR40OTGxWXAgxC4FcLwnQ6K5GiSbNcBcdb6QhFx6qLc0Prh6TeqtA2tcHrtOh1uwqgA7egbE=</go:docsCustomData>
 </go:gDocsCustomXmlDataStorage>
 </file>
 
 <file path=customXml/itemProps1.xml><?xml version="1.0" encoding="utf-8"?>
-<ds:datastoreItem xmlns:ds="http://schemas.openxmlformats.org/officeDocument/2006/customXml" ds:itemID="{11111111-1234-1234-1234-123412341234}">
+<ds:datastoreItem xmlns:ds="http://schemas.openxmlformats.org/officeDocument/2006/customXml" ds:itemID="{B1977F7D-205B-4081-913C-38D41E755F92}">
   <ds:schemaRefs>
-    <ds:schemaRef ds:uri="http://customooxmlschemas.google.com/"/>
-    <ds:schemaRef ds:uri="http://schemas.openxmlformats.org/officeDocument/2006/relationships"/>
+    <ds:schemaRef ds:uri="http://www.wps.cn/officeDocument/2013/wpsCustomData"/>
   </ds:schemaRefs>
 </ds:datastoreItem>
+</file>
+
+<file path=customXml/itemProps2.xml><?xml version="1.0" encoding="utf-8"?>
+<ds:datastoreItem xmlns:ds="http://schemas.openxmlformats.org/officeDocument/2006/customXml" ds:itemID="{11111111-1234-1234-1234-123412341234}">
+  <ds:schemaRefs/>
+</ds:datastoreItem>
 </file>
</xml_diff>